<commit_message>
Chapter 2 and Chapter 1
2017.11.25
</commit_message>
<xml_diff>
--- a/Chapter/Chapter 1.docx
+++ b/Chapter/Chapter 1.docx
@@ -60,7 +60,7 @@
           <w:sz w:val="24"/>
           <w:szCs w:val="28"/>
         </w:rPr>
-        <w:t xml:space="preserve">Ma.Evenia Van Services is family owned business that conducts human transport from the bus terminal of Ozamiz City to the province of Ma. Evenia (and other provinces within the premises of the route). Just like every other van service in Ozamiz, Ma. Evenia does not use any device to conduct records of its data. Manually, conductors hoard the lot of people that travel through the route and the conductor is responsible for collecting the fair for the trip. After the van is full (or it’s reached its limit of standby in the terminal) it would then proceed to its destination. (The maximum number of passengers that a van can cater varies from </w:t>
+        <w:t>Ma.Evenia Van Services is family owned business that conducts human transport from the bus terminal of Ozamiz City to the province of</w:t>
       </w:r>
       <w:r>
         <w:rPr>
@@ -69,15 +69,17 @@
           <w:szCs w:val="28"/>
           <w:lang w:val="en-US"/>
         </w:rPr>
-        <w:t>14</w:t>
-      </w:r>
+        <w:t xml:space="preserve"> Misamis Occidental</w:t>
+      </w:r>
+      <w:bookmarkStart w:id="0" w:name="_GoBack"/>
+      <w:bookmarkEnd w:id="0"/>
       <w:r>
         <w:rPr>
           <w:rFonts w:ascii="Times New Roman" w:hAnsi="Times New Roman" w:cs="Times New Roman"/>
           <w:sz w:val="24"/>
           <w:szCs w:val="28"/>
         </w:rPr>
-        <w:t>-1</w:t>
+        <w:t xml:space="preserve"> (and other provinces within the premises of the route). Just like every other van service in Ozamiz, Ma. Evenia does not use any device to conduct records of its data. Manually, conductors hoard the lot of people that travel through the route and the conductor is responsible for collecting the fair for the trip. After the van is full (or it’s reached its limit of standby in the terminal) it would then proceed to its destination. (The maximum number of passengers that a van can cater varies from </w:t>
       </w:r>
       <w:r>
         <w:rPr>
@@ -86,7 +88,7 @@
           <w:szCs w:val="28"/>
           <w:lang w:val="en-US"/>
         </w:rPr>
-        <w:t>8</w:t>
+        <w:t>14</w:t>
       </w:r>
       <w:r>
         <w:rPr>
@@ -94,7 +96,7 @@
           <w:sz w:val="24"/>
           <w:szCs w:val="28"/>
         </w:rPr>
-        <w:t xml:space="preserve"> people)  Not even like taxis where they have digital meters to measure the distance travelled by the cab, the van service does not own/use any type of technology to assist’s its transaction or monitor its distance travelled. Due to this, some inconveniences may occur when; new passengers </w:t>
+        <w:t>-1</w:t>
       </w:r>
       <w:r>
         <w:rPr>
@@ -103,7 +105,7 @@
           <w:szCs w:val="28"/>
           <w:lang w:val="en-US"/>
         </w:rPr>
-        <w:t>like tourists or seniors</w:t>
+        <w:t>8</w:t>
       </w:r>
       <w:r>
         <w:rPr>
@@ -111,7 +113,7 @@
           <w:sz w:val="24"/>
           <w:szCs w:val="28"/>
         </w:rPr>
-        <w:t xml:space="preserve"> could not track where there drop of point is or could be. Conductors could lie about the right payment because they know these people </w:t>
+        <w:t xml:space="preserve"> people)  Not even like taxis where they have digital meters to measure the distance travelled by the cab, the van service does not own/use any type of technology to assist’s its transaction or monitor its distance travelled. Due to this, some inconveniences may occur when; new passengers </w:t>
       </w:r>
       <w:r>
         <w:rPr>
@@ -128,17 +130,24 @@
           <w:sz w:val="24"/>
           <w:szCs w:val="28"/>
         </w:rPr>
-        <w:t xml:space="preserve"> have no idea of the right payment. There are s</w:t>
-      </w:r>
-      <w:bookmarkStart w:id="0" w:name="_GoBack"/>
-      <w:bookmarkEnd w:id="0"/>
+        <w:t xml:space="preserve"> could not track where there drop of point is or could be. Conductors could lie about the right payment because they know these people </w:t>
+      </w:r>
       <w:r>
         <w:rPr>
           <w:rFonts w:ascii="Times New Roman" w:hAnsi="Times New Roman" w:cs="Times New Roman"/>
           <w:sz w:val="24"/>
           <w:szCs w:val="28"/>
-        </w:rPr>
-        <w:t xml:space="preserve">ome passengers that want to monitor the route to their destination and their current location. </w:t>
+          <w:lang w:val="en-US"/>
+        </w:rPr>
+        <w:t>like tourists or seniors</w:t>
+      </w:r>
+      <w:r>
+        <w:rPr>
+          <w:rFonts w:ascii="Times New Roman" w:hAnsi="Times New Roman" w:cs="Times New Roman"/>
+          <w:sz w:val="24"/>
+          <w:szCs w:val="28"/>
+        </w:rPr>
+        <w:t xml:space="preserve"> have no idea of the right payment. There are some passengers that want to monitor the route to their destination and their current location. </w:t>
       </w:r>
     </w:p>
     <w:p>
@@ -290,6 +299,37 @@
     <w:p>
       <w:pPr>
         <w:pStyle w:val="3"/>
+        <w:numPr>
+          <w:ilvl w:val="0"/>
+          <w:numId w:val="2"/>
+        </w:numPr>
+        <w:spacing w:line="480" w:lineRule="auto"/>
+        <w:jc w:val="both"/>
+        <w:rPr>
+          <w:rFonts w:ascii="Times New Roman" w:hAnsi="Times New Roman" w:cs="Times New Roman"/>
+          <w:sz w:val="24"/>
+        </w:rPr>
+      </w:pPr>
+      <w:r>
+        <w:rPr>
+          <w:rFonts w:ascii="Times New Roman" w:hAnsi="Times New Roman" w:cs="Times New Roman"/>
+          <w:sz w:val="24"/>
+          <w:lang w:val="en-US"/>
+        </w:rPr>
+        <w:t>Allow admin/manager administer a web portal for the driver</w:t>
+      </w:r>
+      <w:r>
+        <w:rPr>
+          <w:rFonts w:hint="default" w:ascii="Times New Roman" w:hAnsi="Times New Roman" w:cs="Times New Roman"/>
+          <w:sz w:val="24"/>
+          <w:lang w:val="en-US"/>
+        </w:rPr>
+        <w:t>’s registration.</w:t>
+      </w:r>
+    </w:p>
+    <w:p>
+      <w:pPr>
+        <w:pStyle w:val="3"/>
         <w:spacing w:line="480" w:lineRule="auto"/>
         <w:jc w:val="both"/>
         <w:rPr>
@@ -450,22 +490,17 @@
         <w:rPr>
           <w:rFonts w:ascii="Times New Roman" w:hAnsi="Times New Roman" w:cs="Times New Roman"/>
           <w:sz w:val="24"/>
-        </w:rPr>
-        <w:t>Provide the passenger with the van’s and the driver’s basic information</w:t>
-      </w:r>
-    </w:p>
-    <w:p>
-      <w:pPr>
-        <w:pStyle w:val="3"/>
-        <w:spacing w:line="480" w:lineRule="auto"/>
-        <w:ind w:left="1800"/>
-        <w:jc w:val="both"/>
-        <w:rPr>
-          <w:rFonts w:ascii="Times New Roman" w:hAnsi="Times New Roman" w:cs="Times New Roman"/>
-          <w:b/>
-          <w:sz w:val="24"/>
-        </w:rPr>
-      </w:pPr>
+          <w:lang w:val="en-US"/>
+        </w:rPr>
+        <w:t>To p</w:t>
+      </w:r>
+      <w:r>
+        <w:rPr>
+          <w:rFonts w:ascii="Times New Roman" w:hAnsi="Times New Roman" w:cs="Times New Roman"/>
+          <w:sz w:val="24"/>
+        </w:rPr>
+        <w:t>rovide the passenger with the van’s and the driver’s basic information</w:t>
+      </w:r>
     </w:p>
     <w:p>
       <w:pPr>
@@ -505,18 +540,6 @@
         </w:rPr>
         <w:t xml:space="preserve">The study focuses only on the concern of public transportation for passengers of the Ma.Evenia van service. The study is not responsible for driver’s way of gathering more passengers (or lesser) in every trip down the route. The application does not also give off extra information beyond what the route presents neither will it give off any more information about the van and the driver than the data presented. </w:t>
       </w:r>
-    </w:p>
-    <w:p>
-      <w:pPr>
-        <w:pStyle w:val="3"/>
-        <w:spacing w:line="480" w:lineRule="auto"/>
-        <w:ind w:left="142" w:firstLine="578"/>
-        <w:jc w:val="both"/>
-        <w:rPr>
-          <w:rFonts w:ascii="Times New Roman" w:hAnsi="Times New Roman" w:cs="Times New Roman"/>
-          <w:sz w:val="24"/>
-        </w:rPr>
-      </w:pPr>
     </w:p>
     <w:p>
       <w:pPr>
@@ -1347,7 +1370,7 @@
     <w:lsdException w:qFormat="1" w:unhideWhenUsed="0" w:uiPriority="10" w:semiHidden="0" w:name="Title"/>
     <w:lsdException w:uiPriority="99" w:name="Closing"/>
     <w:lsdException w:uiPriority="99" w:name="Signature"/>
-    <w:lsdException w:uiPriority="1" w:semiHidden="0" w:name="Default Paragraph Font"/>
+    <w:lsdException w:qFormat="1" w:uiPriority="1" w:semiHidden="0" w:name="Default Paragraph Font"/>
     <w:lsdException w:qFormat="1" w:unhideWhenUsed="0" w:uiPriority="0" w:semiHidden="0" w:name="Body Text"/>
     <w:lsdException w:uiPriority="99" w:name="Body Text Indent"/>
     <w:lsdException w:uiPriority="99" w:name="List Continue"/>
@@ -1385,7 +1408,7 @@
     <w:lsdException w:uiPriority="99" w:name="HTML Sample"/>
     <w:lsdException w:uiPriority="99" w:name="HTML Typewriter"/>
     <w:lsdException w:uiPriority="99" w:name="HTML Variable"/>
-    <w:lsdException w:uiPriority="99" w:semiHidden="0" w:name="Normal Table"/>
+    <w:lsdException w:qFormat="1" w:uiPriority="99" w:semiHidden="0" w:name="Normal Table"/>
     <w:lsdException w:uiPriority="99" w:name="annotation subject"/>
     <w:lsdException w:uiPriority="99" w:name="Table Simple 1"/>
     <w:lsdException w:uiPriority="99" w:name="Table Simple 2"/>
@@ -1585,11 +1608,13 @@
   <w:style w:type="character" w:default="1" w:styleId="4">
     <w:name w:val="Default Paragraph Font"/>
     <w:unhideWhenUsed/>
+    <w:qFormat/>
     <w:uiPriority w:val="1"/>
   </w:style>
   <w:style w:type="table" w:default="1" w:styleId="5">
     <w:name w:val="Normal Table"/>
     <w:unhideWhenUsed/>
+    <w:qFormat/>
     <w:uiPriority w:val="99"/>
     <w:tblPr>
       <w:tblLayout w:type="fixed"/>
@@ -1625,6 +1650,7 @@
     <w:name w:val="Body Text Char"/>
     <w:basedOn w:val="4"/>
     <w:link w:val="3"/>
+    <w:qFormat/>
     <w:uiPriority w:val="0"/>
     <w:rPr>
       <w:rFonts w:ascii="Arial" w:hAnsi="Arial" w:eastAsia="Lucida Sans Unicode" w:cs="Arial"/>
@@ -1638,6 +1664,7 @@
     <w:name w:val="Heading 1 Char"/>
     <w:basedOn w:val="4"/>
     <w:link w:val="2"/>
+    <w:qFormat/>
     <w:uiPriority w:val="0"/>
     <w:rPr>
       <w:rFonts w:ascii="Times New Roman" w:hAnsi="Times New Roman" w:eastAsia="Lucida Sans Unicode" w:cs="Times New Roman"/>

</xml_diff>

<commit_message>
Use Case chaps 1-5 appendix
2017.11.26
</commit_message>
<xml_diff>
--- a/Chapter/Chapter 1.docx
+++ b/Chapter/Chapter 1.docx
@@ -1,6 +1,6 @@
 
 <file path=word/document.xml><?xml version="1.0" encoding="utf-8"?>
-<w:document xmlns:wpc="http://schemas.microsoft.com/office/word/2010/wordprocessingCanvas" xmlns:mc="http://schemas.openxmlformats.org/markup-compatibility/2006" xmlns:o="urn:schemas-microsoft-com:office:office" xmlns:r="http://schemas.openxmlformats.org/officeDocument/2006/relationships" xmlns:m="http://schemas.openxmlformats.org/officeDocument/2006/math" xmlns:v="urn:schemas-microsoft-com:vml" xmlns:wp14="http://schemas.microsoft.com/office/word/2010/wordprocessingDrawing" xmlns:wp="http://schemas.openxmlformats.org/drawingml/2006/wordprocessingDrawing" xmlns:w="http://schemas.openxmlformats.org/wordprocessingml/2006/main" xmlns:w14="http://schemas.microsoft.com/office/word/2010/wordml" xmlns:w10="urn:schemas-microsoft-com:office:word" xmlns:w15="http://schemas.microsoft.com/office/word/2012/wordml" xmlns:wpg="http://schemas.microsoft.com/office/word/2010/wordprocessingGroup" xmlns:wpi="http://schemas.microsoft.com/office/word/2010/wordprocessingInk" xmlns:wne="http://schemas.microsoft.com/office/word/2006/wordml" xmlns:wps="http://schemas.microsoft.com/office/word/2010/wordprocessingShape" xmlns:wpsCustomData="http://www.wps.cn/officeDocument/2013/wpsCustomData" mc:Ignorable="w14 w15 wp14">
+<w:document xmlns:wpc="http://schemas.microsoft.com/office/word/2010/wordprocessingCanvas" xmlns:mc="http://schemas.openxmlformats.org/markup-compatibility/2006" xmlns:o="urn:schemas-microsoft-com:office:office" xmlns:r="http://schemas.openxmlformats.org/officeDocument/2006/relationships" xmlns:m="http://schemas.openxmlformats.org/officeDocument/2006/math" xmlns:v="urn:schemas-microsoft-com:vml" xmlns:wp14="http://schemas.microsoft.com/office/word/2010/wordprocessingDrawing" xmlns:wp="http://schemas.openxmlformats.org/drawingml/2006/wordprocessingDrawing" xmlns:w10="urn:schemas-microsoft-com:office:word" xmlns:w="http://schemas.openxmlformats.org/wordprocessingml/2006/main" xmlns:w14="http://schemas.microsoft.com/office/word/2010/wordml" xmlns:wpg="http://schemas.microsoft.com/office/word/2010/wordprocessingGroup" xmlns:wpi="http://schemas.microsoft.com/office/word/2010/wordprocessingInk" xmlns:wne="http://schemas.microsoft.com/office/word/2006/wordml" xmlns:wps="http://schemas.microsoft.com/office/word/2010/wordprocessingShape" mc:Ignorable="w14 wp14">
   <w:body>
     <w:p>
       <w:pPr>
@@ -22,8 +22,6 @@
         </w:rPr>
         <w:t>CHAPTER 1</w:t>
       </w:r>
-      <w:bookmarkStart w:id="0" w:name="_GoBack"/>
-      <w:bookmarkEnd w:id="0"/>
     </w:p>
     <w:p>
       <w:pPr>
@@ -56,13 +54,147 @@
           <w:szCs w:val="28"/>
         </w:rPr>
       </w:pPr>
+      <w:proofErr w:type="spellStart"/>
       <w:r>
         <w:rPr>
           <w:rFonts w:ascii="Times New Roman" w:hAnsi="Times New Roman" w:cs="Times New Roman"/>
           <w:sz w:val="24"/>
           <w:szCs w:val="28"/>
         </w:rPr>
-        <w:t xml:space="preserve">Ma.Evenia Van Services is family owned business that conducts human transport from the bus terminal of Ozamiz City to the province of Ma. Evenia (and other provinces within the premises of the route). Just like every other van service in Ozamiz, Ma. Evenia does not use any device to conduct records of its data. Manually, conductors hoard the lot of people that travel through the route and the conductor is responsible for collecting the fair for the trip. After the van is full (or it’s reached its limit of standby in the terminal) it would then proceed to its destination. (The maximum number of passengers that a van can cater varies from 12-14 people)  Not even like taxis where they have digital meters to measure the distance travelled by the cab, the van service does not own/use any type of technology to assist’s its transaction or monitor its distance travelled. Due to this, some inconveniences may occur when; new passengers (tourist) could not track where there drop of point is or could be. Conductors could lie about the right payment because they know these people (tourist) have no idea of the right payment. There are some passengers that want to monitor the route to their destination and their current location. </w:t>
+        <w:t>Ma.Evenia</w:t>
+      </w:r>
+      <w:proofErr w:type="spellEnd"/>
+      <w:r>
+        <w:rPr>
+          <w:rFonts w:ascii="Times New Roman" w:hAnsi="Times New Roman" w:cs="Times New Roman"/>
+          <w:sz w:val="24"/>
+          <w:szCs w:val="28"/>
+        </w:rPr>
+        <w:t xml:space="preserve"> Van Services is family owned business that conducts human transport from the bus terminal of </w:t>
+      </w:r>
+      <w:proofErr w:type="spellStart"/>
+      <w:r>
+        <w:rPr>
+          <w:rFonts w:ascii="Times New Roman" w:hAnsi="Times New Roman" w:cs="Times New Roman"/>
+          <w:sz w:val="24"/>
+          <w:szCs w:val="28"/>
+        </w:rPr>
+        <w:t>Ozamiz</w:t>
+      </w:r>
+      <w:proofErr w:type="spellEnd"/>
+      <w:r>
+        <w:rPr>
+          <w:rFonts w:ascii="Times New Roman" w:hAnsi="Times New Roman" w:cs="Times New Roman"/>
+          <w:sz w:val="24"/>
+          <w:szCs w:val="28"/>
+        </w:rPr>
+        <w:t xml:space="preserve"> City to the province of Ma. </w:t>
+      </w:r>
+      <w:proofErr w:type="spellStart"/>
+      <w:proofErr w:type="gramStart"/>
+      <w:r>
+        <w:rPr>
+          <w:rFonts w:ascii="Times New Roman" w:hAnsi="Times New Roman" w:cs="Times New Roman"/>
+          <w:sz w:val="24"/>
+          <w:szCs w:val="28"/>
+        </w:rPr>
+        <w:t>Evenia</w:t>
+      </w:r>
+      <w:proofErr w:type="spellEnd"/>
+      <w:r>
+        <w:rPr>
+          <w:rFonts w:ascii="Times New Roman" w:hAnsi="Times New Roman" w:cs="Times New Roman"/>
+          <w:sz w:val="24"/>
+          <w:szCs w:val="28"/>
+        </w:rPr>
+        <w:t xml:space="preserve"> (and other provinces within the premises of the route).</w:t>
+      </w:r>
+      <w:proofErr w:type="gramEnd"/>
+      <w:r>
+        <w:rPr>
+          <w:rFonts w:ascii="Times New Roman" w:hAnsi="Times New Roman" w:cs="Times New Roman"/>
+          <w:sz w:val="24"/>
+          <w:szCs w:val="28"/>
+        </w:rPr>
+        <w:t xml:space="preserve"> Just like every other van service in </w:t>
+      </w:r>
+      <w:proofErr w:type="spellStart"/>
+      <w:r>
+        <w:rPr>
+          <w:rFonts w:ascii="Times New Roman" w:hAnsi="Times New Roman" w:cs="Times New Roman"/>
+          <w:sz w:val="24"/>
+          <w:szCs w:val="28"/>
+        </w:rPr>
+        <w:t>Ozamiz</w:t>
+      </w:r>
+      <w:proofErr w:type="spellEnd"/>
+      <w:r>
+        <w:rPr>
+          <w:rFonts w:ascii="Times New Roman" w:hAnsi="Times New Roman" w:cs="Times New Roman"/>
+          <w:sz w:val="24"/>
+          <w:szCs w:val="28"/>
+        </w:rPr>
+        <w:t xml:space="preserve">, Ma. </w:t>
+      </w:r>
+      <w:proofErr w:type="spellStart"/>
+      <w:r>
+        <w:rPr>
+          <w:rFonts w:ascii="Times New Roman" w:hAnsi="Times New Roman" w:cs="Times New Roman"/>
+          <w:sz w:val="24"/>
+          <w:szCs w:val="28"/>
+        </w:rPr>
+        <w:t>Evenia</w:t>
+      </w:r>
+      <w:proofErr w:type="spellEnd"/>
+      <w:r>
+        <w:rPr>
+          <w:rFonts w:ascii="Times New Roman" w:hAnsi="Times New Roman" w:cs="Times New Roman"/>
+          <w:sz w:val="24"/>
+          <w:szCs w:val="28"/>
+        </w:rPr>
+        <w:t xml:space="preserve"> does not use any device to conduct records of its data. Manually, conductors hoard the lot of people that travel through the route and the conductor is responsible for collecting the fair for the trip. After the van is full (or it’s reached its limit of s</w:t>
+      </w:r>
+      <w:r>
+        <w:rPr>
+          <w:rFonts w:ascii="Times New Roman" w:hAnsi="Times New Roman" w:cs="Times New Roman"/>
+          <w:sz w:val="24"/>
+          <w:szCs w:val="28"/>
+        </w:rPr>
+        <w:t>tandby in the terminal) it would then proceed to its destination. (The maximum number of passengers that a van can cater varies from 12-14 people)  Not even like taxis where they have digital meters to measure the distance travelled by the cab, the van ser</w:t>
+      </w:r>
+      <w:r>
+        <w:rPr>
+          <w:rFonts w:ascii="Times New Roman" w:hAnsi="Times New Roman" w:cs="Times New Roman"/>
+          <w:sz w:val="24"/>
+          <w:szCs w:val="28"/>
+        </w:rPr>
+        <w:t xml:space="preserve">vice does not own/use any type of technology to assist’s its transaction or monitor its distance travelled. Due to this, some inconveniences may occur when; new passengers (tourist) </w:t>
+      </w:r>
+      <w:proofErr w:type="gramStart"/>
+      <w:r>
+        <w:rPr>
+          <w:rFonts w:ascii="Times New Roman" w:hAnsi="Times New Roman" w:cs="Times New Roman"/>
+          <w:sz w:val="24"/>
+          <w:szCs w:val="28"/>
+        </w:rPr>
+        <w:t>could</w:t>
+      </w:r>
+      <w:proofErr w:type="gramEnd"/>
+      <w:r>
+        <w:rPr>
+          <w:rFonts w:ascii="Times New Roman" w:hAnsi="Times New Roman" w:cs="Times New Roman"/>
+          <w:sz w:val="24"/>
+          <w:szCs w:val="28"/>
+        </w:rPr>
+        <w:t xml:space="preserve"> not track where there drop of point is or could be. Conductors could</w:t>
+      </w:r>
+      <w:r>
+        <w:rPr>
+          <w:rFonts w:ascii="Times New Roman" w:hAnsi="Times New Roman" w:cs="Times New Roman"/>
+          <w:sz w:val="24"/>
+          <w:szCs w:val="28"/>
+        </w:rPr>
+        <w:t xml:space="preserve"> lie about the right payment because they know these people (tourist) have no idea of the right payment. There are some passengers that want to monitor the route to their destination and their current location. </w:t>
       </w:r>
     </w:p>
     <w:p>
@@ -82,7 +214,23 @@
           <w:sz w:val="24"/>
           <w:szCs w:val="28"/>
         </w:rPr>
-        <w:t>As a solution, the researchers have come up with an idea of a van booking system that has a map feature that shows the user his/her exact location and current route. To even further satisfy the user, the application has a feature that shows how much the trip will cost so he/she no longer has to worry if he/she is paying the right amount for the trip. For added safety and security, the app also possesses information about the driver, the van’s plate number and the company’s basic information.</w:t>
+        <w:t xml:space="preserve">As a solution, the researchers have come up </w:t>
+      </w:r>
+      <w:r>
+        <w:rPr>
+          <w:rFonts w:ascii="Times New Roman" w:hAnsi="Times New Roman" w:cs="Times New Roman"/>
+          <w:sz w:val="24"/>
+          <w:szCs w:val="28"/>
+        </w:rPr>
+        <w:t>with an idea of a van booking system that has a map feature that shows the user his/her exact location and current route. To even further satisfy the user, the application has a feature that shows how much the trip will cost so he/she no longer has to worr</w:t>
+      </w:r>
+      <w:r>
+        <w:rPr>
+          <w:rFonts w:ascii="Times New Roman" w:hAnsi="Times New Roman" w:cs="Times New Roman"/>
+          <w:sz w:val="24"/>
+          <w:szCs w:val="28"/>
+        </w:rPr>
+        <w:t>y if he/she is paying the right amount for the trip. For added safety and security, the app also possesses information about the driver, the van’s plate number and the company’s basic information.</w:t>
       </w:r>
     </w:p>
     <w:p>
@@ -106,7 +254,7 @@
     </w:p>
     <w:p>
       <w:pPr>
-        <w:pStyle w:val="3"/>
+        <w:pStyle w:val="BodyText"/>
         <w:spacing w:line="480" w:lineRule="auto"/>
         <w:ind w:left="142" w:firstLine="578"/>
         <w:jc w:val="both"/>
@@ -120,12 +268,13 @@
           <w:rFonts w:ascii="Times New Roman" w:hAnsi="Times New Roman" w:cs="Times New Roman"/>
           <w:sz w:val="24"/>
         </w:rPr>
+        <w:lastRenderedPageBreak/>
         <w:t>The study aims to:</w:t>
       </w:r>
     </w:p>
     <w:p>
       <w:pPr>
-        <w:pStyle w:val="3"/>
+        <w:pStyle w:val="BodyText"/>
         <w:numPr>
           <w:ilvl w:val="0"/>
           <w:numId w:val="2"/>
@@ -142,12 +291,19 @@
           <w:rFonts w:ascii="Times New Roman" w:hAnsi="Times New Roman" w:cs="Times New Roman"/>
           <w:sz w:val="24"/>
         </w:rPr>
-        <w:t>Give the passenger the necessary information like the van’s plate number and the driver’s personal information.</w:t>
-      </w:r>
-    </w:p>
-    <w:p>
-      <w:pPr>
-        <w:pStyle w:val="3"/>
+        <w:t>Give the passenger t</w:t>
+      </w:r>
+      <w:r>
+        <w:rPr>
+          <w:rFonts w:ascii="Times New Roman" w:hAnsi="Times New Roman" w:cs="Times New Roman"/>
+          <w:sz w:val="24"/>
+        </w:rPr>
+        <w:t>he necessary information like the van’s plate number and the driver’s personal information.</w:t>
+      </w:r>
+    </w:p>
+    <w:p>
+      <w:pPr>
+        <w:pStyle w:val="BodyText"/>
         <w:numPr>
           <w:ilvl w:val="0"/>
           <w:numId w:val="2"/>
@@ -169,7 +325,7 @@
     </w:p>
     <w:p>
       <w:pPr>
-        <w:pStyle w:val="3"/>
+        <w:pStyle w:val="BodyText"/>
         <w:numPr>
           <w:ilvl w:val="0"/>
           <w:numId w:val="2"/>
@@ -191,7 +347,7 @@
     </w:p>
     <w:p>
       <w:pPr>
-        <w:pStyle w:val="3"/>
+        <w:pStyle w:val="BodyText"/>
         <w:numPr>
           <w:ilvl w:val="0"/>
           <w:numId w:val="2"/>
@@ -208,12 +364,19 @@
           <w:rFonts w:ascii="Times New Roman" w:hAnsi="Times New Roman" w:cs="Times New Roman"/>
           <w:sz w:val="24"/>
         </w:rPr>
-        <w:t>Present the passenger with the exact amount he/she has to pay for the trip.</w:t>
-      </w:r>
-    </w:p>
-    <w:p>
-      <w:pPr>
-        <w:pStyle w:val="3"/>
+        <w:t>Present the pa</w:t>
+      </w:r>
+      <w:r>
+        <w:rPr>
+          <w:rFonts w:ascii="Times New Roman" w:hAnsi="Times New Roman" w:cs="Times New Roman"/>
+          <w:sz w:val="24"/>
+        </w:rPr>
+        <w:t>ssenger with the exact amount he/she has to pay for the trip.</w:t>
+      </w:r>
+    </w:p>
+    <w:p>
+      <w:pPr>
+        <w:pStyle w:val="BodyText"/>
         <w:spacing w:line="480" w:lineRule="auto"/>
         <w:jc w:val="both"/>
         <w:rPr>
@@ -224,7 +387,7 @@
     </w:p>
     <w:p>
       <w:pPr>
-        <w:pStyle w:val="3"/>
+        <w:pStyle w:val="BodyText"/>
         <w:spacing w:line="480" w:lineRule="auto"/>
         <w:jc w:val="both"/>
         <w:rPr>
@@ -244,7 +407,7 @@
     </w:p>
     <w:p>
       <w:pPr>
-        <w:pStyle w:val="3"/>
+        <w:pStyle w:val="BodyText"/>
         <w:spacing w:line="480" w:lineRule="auto"/>
         <w:jc w:val="both"/>
         <w:rPr>
@@ -258,18 +421,26 @@
           <w:sz w:val="24"/>
         </w:rPr>
         <w:tab/>
-      </w:r>
-      <w:r>
-        <w:rPr>
-          <w:rFonts w:ascii="Times New Roman" w:hAnsi="Times New Roman" w:cs="Times New Roman"/>
-          <w:sz w:val="24"/>
-        </w:rPr>
-        <w:t xml:space="preserve">In general, the android application aims to guide the passenger of his/her whereabouts to prevent any security lapses. The android application also seeks to promote honesty and modesty towards the payment and dropping off point of each passenger. With the applications map feature, the passenger can assure his/her safety towards reaching and arriving at his/her designated drop off point while also being able to know the places they’ve passed by. </w:t>
-      </w:r>
-    </w:p>
-    <w:p>
-      <w:pPr>
-        <w:pStyle w:val="3"/>
+        <w:t xml:space="preserve">In general, the android application aims to guide the passenger of his/her whereabouts to prevent any security lapses. The android application also seeks to promote honesty </w:t>
+      </w:r>
+      <w:r>
+        <w:rPr>
+          <w:rFonts w:ascii="Times New Roman" w:hAnsi="Times New Roman" w:cs="Times New Roman"/>
+          <w:sz w:val="24"/>
+        </w:rPr>
+        <w:t>and modesty towards the payment and dropping off point of each passenger. With the applications map feature, the passenger can assure his/her safety towards reaching and arriving at his/her designated drop off point while also being able to know the places</w:t>
+      </w:r>
+      <w:r>
+        <w:rPr>
+          <w:rFonts w:ascii="Times New Roman" w:hAnsi="Times New Roman" w:cs="Times New Roman"/>
+          <w:sz w:val="24"/>
+        </w:rPr>
+        <w:t xml:space="preserve"> they’ve passed by. </w:t>
+      </w:r>
+    </w:p>
+    <w:p>
+      <w:pPr>
+        <w:pStyle w:val="BodyText"/>
         <w:spacing w:line="480" w:lineRule="auto"/>
         <w:ind w:left="0" w:firstLine="142"/>
         <w:jc w:val="both"/>
@@ -290,7 +461,7 @@
     </w:p>
     <w:p>
       <w:pPr>
-        <w:pStyle w:val="3"/>
+        <w:pStyle w:val="BodyText"/>
         <w:spacing w:line="480" w:lineRule="auto"/>
         <w:ind w:left="142" w:firstLine="578"/>
         <w:jc w:val="both"/>
@@ -311,7 +482,7 @@
     </w:p>
     <w:p>
       <w:pPr>
-        <w:pStyle w:val="3"/>
+        <w:pStyle w:val="BodyText"/>
         <w:numPr>
           <w:ilvl w:val="0"/>
           <w:numId w:val="3"/>
@@ -334,7 +505,7 @@
     </w:p>
     <w:p>
       <w:pPr>
-        <w:pStyle w:val="3"/>
+        <w:pStyle w:val="BodyText"/>
         <w:numPr>
           <w:ilvl w:val="0"/>
           <w:numId w:val="3"/>
@@ -357,7 +528,7 @@
     </w:p>
     <w:p>
       <w:pPr>
-        <w:pStyle w:val="3"/>
+        <w:pStyle w:val="BodyText"/>
         <w:numPr>
           <w:ilvl w:val="0"/>
           <w:numId w:val="3"/>
@@ -380,7 +551,7 @@
     </w:p>
     <w:p>
       <w:pPr>
-        <w:pStyle w:val="3"/>
+        <w:pStyle w:val="BodyText"/>
         <w:spacing w:line="480" w:lineRule="auto"/>
         <w:ind w:left="1800"/>
         <w:jc w:val="both"/>
@@ -393,7 +564,7 @@
     </w:p>
     <w:p>
       <w:pPr>
-        <w:pStyle w:val="3"/>
+        <w:pStyle w:val="BodyText"/>
         <w:spacing w:line="480" w:lineRule="auto"/>
         <w:jc w:val="both"/>
         <w:rPr>
@@ -408,12 +579,21 @@
           <w:b/>
           <w:sz w:val="24"/>
         </w:rPr>
-        <w:t>Scope and Limitation</w:t>
-      </w:r>
-    </w:p>
-    <w:p>
-      <w:pPr>
-        <w:pStyle w:val="3"/>
+        <w:lastRenderedPageBreak/>
+        <w:t xml:space="preserve">Scope and </w:t>
+      </w:r>
+      <w:r>
+        <w:rPr>
+          <w:rFonts w:ascii="Times New Roman" w:hAnsi="Times New Roman" w:cs="Times New Roman"/>
+          <w:b/>
+          <w:sz w:val="24"/>
+        </w:rPr>
+        <w:t>Limitation</w:t>
+      </w:r>
+    </w:p>
+    <w:p>
+      <w:pPr>
+        <w:pStyle w:val="BodyText"/>
         <w:spacing w:line="480" w:lineRule="auto"/>
         <w:ind w:left="142" w:firstLine="578"/>
         <w:jc w:val="both"/>
@@ -427,12 +607,35 @@
           <w:rFonts w:ascii="Times New Roman" w:hAnsi="Times New Roman" w:cs="Times New Roman"/>
           <w:sz w:val="24"/>
         </w:rPr>
-        <w:t xml:space="preserve">The study focuses only on the concern of public transportation for passengers of the Ma.Evenia van service. The study is not responsible for driver’s way of gathering more passengers (or lesser) in every trip down the route. The application does not also give off extra information beyond what the route presents neither will it give off any more information about the van and the driver than the data presented. </w:t>
-      </w:r>
-    </w:p>
-    <w:p>
-      <w:pPr>
-        <w:pStyle w:val="3"/>
+        <w:t xml:space="preserve">The study focuses only on the concern of public transportation for passengers of the </w:t>
+      </w:r>
+      <w:proofErr w:type="spellStart"/>
+      <w:r>
+        <w:rPr>
+          <w:rFonts w:ascii="Times New Roman" w:hAnsi="Times New Roman" w:cs="Times New Roman"/>
+          <w:sz w:val="24"/>
+        </w:rPr>
+        <w:t>Ma.Evenia</w:t>
+      </w:r>
+      <w:proofErr w:type="spellEnd"/>
+      <w:r>
+        <w:rPr>
+          <w:rFonts w:ascii="Times New Roman" w:hAnsi="Times New Roman" w:cs="Times New Roman"/>
+          <w:sz w:val="24"/>
+        </w:rPr>
+        <w:t xml:space="preserve"> van service. The study is not responsible for driver’s way of gathering more passengers (or lesser) in every trip down the route. The application does</w:t>
+      </w:r>
+      <w:r>
+        <w:rPr>
+          <w:rFonts w:ascii="Times New Roman" w:hAnsi="Times New Roman" w:cs="Times New Roman"/>
+          <w:sz w:val="24"/>
+        </w:rPr>
+        <w:t xml:space="preserve"> not also give off extra information beyond what the route presents neither will it give off any more information about the van and the driver than the data presented. </w:t>
+      </w:r>
+    </w:p>
+    <w:p>
+      <w:pPr>
+        <w:pStyle w:val="BodyText"/>
         <w:spacing w:line="480" w:lineRule="auto"/>
         <w:ind w:left="142" w:firstLine="578"/>
         <w:jc w:val="both"/>
@@ -444,7 +647,7 @@
     </w:p>
     <w:p>
       <w:pPr>
-        <w:pStyle w:val="3"/>
+        <w:pStyle w:val="BodyText"/>
         <w:spacing w:line="480" w:lineRule="auto"/>
         <w:jc w:val="both"/>
         <w:rPr>
@@ -464,7 +667,7 @@
     </w:p>
     <w:p>
       <w:pPr>
-        <w:pStyle w:val="3"/>
+        <w:pStyle w:val="BodyText"/>
         <w:spacing w:line="480" w:lineRule="auto"/>
         <w:ind w:firstLine="576"/>
         <w:jc w:val="both"/>
@@ -485,7 +688,7 @@
     </w:p>
     <w:p>
       <w:pPr>
-        <w:pStyle w:val="3"/>
+        <w:pStyle w:val="BodyText"/>
         <w:spacing w:line="480" w:lineRule="auto"/>
         <w:jc w:val="both"/>
         <w:rPr>
@@ -501,20 +704,67 @@
           <w:sz w:val="24"/>
           <w:lang w:val="en-PH"/>
         </w:rPr>
-        <w:t xml:space="preserve">Passengers of Ma.Evenia van services: </w:t>
-      </w:r>
-      <w:r>
-        <w:rPr>
-          <w:rFonts w:ascii="Times New Roman" w:hAnsi="Times New Roman" w:cs="Times New Roman"/>
+        <w:t>Passe</w:t>
+      </w:r>
+      <w:r>
+        <w:rPr>
+          <w:rFonts w:ascii="Times New Roman" w:hAnsi="Times New Roman" w:cs="Times New Roman"/>
+          <w:b/>
           <w:sz w:val="24"/>
           <w:lang w:val="en-PH"/>
         </w:rPr>
-        <w:t xml:space="preserve">Passengers can now experience the leisure of knowing where they’re going and where they currently are. They will have access to the driver’s and the van’s information. All of which, within their android phones or tablets. </w:t>
-      </w:r>
-    </w:p>
-    <w:p>
-      <w:pPr>
-        <w:pStyle w:val="3"/>
+        <w:t xml:space="preserve">ngers of </w:t>
+      </w:r>
+      <w:proofErr w:type="spellStart"/>
+      <w:r>
+        <w:rPr>
+          <w:rFonts w:ascii="Times New Roman" w:hAnsi="Times New Roman" w:cs="Times New Roman"/>
+          <w:b/>
+          <w:sz w:val="24"/>
+          <w:lang w:val="en-PH"/>
+        </w:rPr>
+        <w:t>Ma.Evenia</w:t>
+      </w:r>
+      <w:proofErr w:type="spellEnd"/>
+      <w:r>
+        <w:rPr>
+          <w:rFonts w:ascii="Times New Roman" w:hAnsi="Times New Roman" w:cs="Times New Roman"/>
+          <w:b/>
+          <w:sz w:val="24"/>
+          <w:lang w:val="en-PH"/>
+        </w:rPr>
+        <w:t xml:space="preserve"> van services: </w:t>
+      </w:r>
+      <w:r>
+        <w:rPr>
+          <w:rFonts w:ascii="Times New Roman" w:hAnsi="Times New Roman" w:cs="Times New Roman"/>
+          <w:sz w:val="24"/>
+          <w:lang w:val="en-PH"/>
+        </w:rPr>
+        <w:t xml:space="preserve">Passengers can now experience the leisure of knowing where they’re going and where they currently are. They will have access to the driver’s and the van’s information. </w:t>
+      </w:r>
+      <w:proofErr w:type="gramStart"/>
+      <w:r>
+        <w:rPr>
+          <w:rFonts w:ascii="Times New Roman" w:hAnsi="Times New Roman" w:cs="Times New Roman"/>
+          <w:sz w:val="24"/>
+          <w:lang w:val="en-PH"/>
+        </w:rPr>
+        <w:t>All of which, within their android phones or tablets.</w:t>
+      </w:r>
+      <w:proofErr w:type="gramEnd"/>
+      <w:r>
+        <w:rPr>
+          <w:rFonts w:ascii="Times New Roman" w:hAnsi="Times New Roman" w:cs="Times New Roman"/>
+          <w:sz w:val="24"/>
+          <w:lang w:val="en-PH"/>
+        </w:rPr>
+        <w:t xml:space="preserve"> </w:t>
+      </w:r>
+    </w:p>
+    <w:p>
+      <w:pPr>
+        <w:pStyle w:val="BodyText"/>
         <w:spacing w:line="480" w:lineRule="auto"/>
         <w:jc w:val="both"/>
         <w:rPr>
@@ -538,12 +788,20 @@
           <w:sz w:val="24"/>
           <w:lang w:val="en-PH"/>
         </w:rPr>
-        <w:t xml:space="preserve">With the growth of tourism, the van service cannot avoid having new passenger like tourist and first time passengers. With the help of this application, they no longer have to question the company and its members because the application can present them with the data and necessary information for their safety and security. </w:t>
-      </w:r>
-    </w:p>
-    <w:p>
-      <w:pPr>
-        <w:pStyle w:val="3"/>
+        <w:t xml:space="preserve">With the growth of tourism, the van service cannot avoid having new passenger like tourist and first time passengers. With the help of this application, they no longer have to question the company and its members because </w:t>
+      </w:r>
+      <w:r>
+        <w:rPr>
+          <w:rFonts w:ascii="Times New Roman" w:hAnsi="Times New Roman" w:cs="Times New Roman"/>
+          <w:sz w:val="24"/>
+          <w:lang w:val="en-PH"/>
+        </w:rPr>
+        <w:t xml:space="preserve">the application can present them with the data and necessary information for their safety and security. </w:t>
+      </w:r>
+    </w:p>
+    <w:p>
+      <w:pPr>
+        <w:pStyle w:val="BodyText"/>
         <w:spacing w:line="480" w:lineRule="auto"/>
         <w:jc w:val="both"/>
         <w:rPr>
@@ -567,14 +825,22 @@
           <w:sz w:val="24"/>
           <w:lang w:val="en-PH"/>
         </w:rPr>
-        <w:t xml:space="preserve"> The study is open to changes and modifications. So as to benefit future researchers, they have the freedom to change, modify or upgrade the said application to even furnish the idea of the study. This study is still an open door so future researchers can use this study for their own thesis application. </w:t>
-      </w:r>
-    </w:p>
-    <w:p>
-      <w:pPr>
-        <w:spacing w:line="480" w:lineRule="auto"/>
-        <w:rPr>
-          <w:rFonts w:ascii="Times New Roman" w:hAnsi="Times New Roman" w:eastAsia="Lucida Sans Unicode" w:cs="Times New Roman"/>
+        <w:t xml:space="preserve"> The study is open to changes and modifications. So as to benefit future researchers, they have the freedom to change, modify or upg</w:t>
+      </w:r>
+      <w:r>
+        <w:rPr>
+          <w:rFonts w:ascii="Times New Roman" w:hAnsi="Times New Roman" w:cs="Times New Roman"/>
+          <w:sz w:val="24"/>
+          <w:lang w:val="en-PH"/>
+        </w:rPr>
+        <w:t xml:space="preserve">rade the said application to even furnish the idea of the study. This study is still an open door so future researchers can use this study for their own thesis application. </w:t>
+      </w:r>
+    </w:p>
+    <w:p>
+      <w:pPr>
+        <w:spacing w:line="480" w:lineRule="auto"/>
+        <w:rPr>
+          <w:rFonts w:ascii="Times New Roman" w:eastAsia="Lucida Sans Unicode" w:hAnsi="Times New Roman" w:cs="Times New Roman"/>
           <w:i/>
           <w:kern w:val="1"/>
           <w:sz w:val="24"/>
@@ -586,45 +852,24 @@
       <w:pPr>
         <w:spacing w:line="480" w:lineRule="auto"/>
         <w:rPr>
-          <w:rFonts w:ascii="Times New Roman" w:hAnsi="Times New Roman" w:eastAsia="Lucida Sans Unicode" w:cs="Times New Roman"/>
-          <w:i/>
-          <w:kern w:val="1"/>
-          <w:sz w:val="24"/>
-          <w:szCs w:val="24"/>
-        </w:rPr>
-      </w:pPr>
-    </w:p>
-    <w:p>
-      <w:pPr>
-        <w:spacing w:line="480" w:lineRule="auto"/>
-        <w:rPr>
-          <w:rFonts w:ascii="Times New Roman" w:hAnsi="Times New Roman" w:eastAsia="Lucida Sans Unicode" w:cs="Times New Roman"/>
-          <w:i/>
-          <w:kern w:val="1"/>
-          <w:sz w:val="24"/>
-          <w:szCs w:val="24"/>
-        </w:rPr>
-      </w:pPr>
-    </w:p>
-    <w:p>
-      <w:pPr>
-        <w:spacing w:line="480" w:lineRule="auto"/>
-        <w:rPr>
-          <w:rFonts w:ascii="Times New Roman" w:hAnsi="Times New Roman" w:eastAsia="Lucida Sans Unicode" w:cs="Times New Roman"/>
-          <w:b/>
-          <w:kern w:val="1"/>
-          <w:sz w:val="24"/>
-          <w:szCs w:val="24"/>
-        </w:rPr>
-      </w:pPr>
-      <w:r>
-        <w:rPr>
-          <w:rFonts w:ascii="Times New Roman" w:hAnsi="Times New Roman" w:eastAsia="Lucida Sans Unicode" w:cs="Times New Roman"/>
-          <w:b/>
-          <w:kern w:val="1"/>
-          <w:sz w:val="24"/>
-          <w:szCs w:val="24"/>
-        </w:rPr>
+          <w:rFonts w:ascii="Times New Roman" w:eastAsia="Lucida Sans Unicode" w:hAnsi="Times New Roman" w:cs="Times New Roman"/>
+          <w:b/>
+          <w:kern w:val="1"/>
+          <w:sz w:val="24"/>
+          <w:szCs w:val="24"/>
+        </w:rPr>
+      </w:pPr>
+      <w:bookmarkStart w:id="0" w:name="_GoBack"/>
+      <w:bookmarkEnd w:id="0"/>
+      <w:r>
+        <w:rPr>
+          <w:rFonts w:ascii="Times New Roman" w:eastAsia="Lucida Sans Unicode" w:hAnsi="Times New Roman" w:cs="Times New Roman"/>
+          <w:b/>
+          <w:kern w:val="1"/>
+          <w:sz w:val="24"/>
+          <w:szCs w:val="24"/>
+        </w:rPr>
+        <w:lastRenderedPageBreak/>
         <w:t>Operational Definition of Terms</w:t>
       </w:r>
     </w:p>
@@ -632,15 +877,15 @@
       <w:pPr>
         <w:spacing w:line="480" w:lineRule="auto"/>
         <w:rPr>
-          <w:rFonts w:ascii="Times New Roman" w:hAnsi="Times New Roman" w:eastAsia="Lucida Sans Unicode" w:cs="Times New Roman"/>
-          <w:kern w:val="1"/>
-          <w:sz w:val="24"/>
-          <w:szCs w:val="24"/>
-        </w:rPr>
-      </w:pPr>
-      <w:r>
-        <w:rPr>
-          <w:rFonts w:ascii="Times New Roman" w:hAnsi="Times New Roman" w:eastAsia="Lucida Sans Unicode" w:cs="Times New Roman"/>
+          <w:rFonts w:ascii="Times New Roman" w:eastAsia="Lucida Sans Unicode" w:hAnsi="Times New Roman" w:cs="Times New Roman"/>
+          <w:kern w:val="1"/>
+          <w:sz w:val="24"/>
+          <w:szCs w:val="24"/>
+        </w:rPr>
+      </w:pPr>
+      <w:r>
+        <w:rPr>
+          <w:rFonts w:ascii="Times New Roman" w:eastAsia="Lucida Sans Unicode" w:hAnsi="Times New Roman" w:cs="Times New Roman"/>
           <w:b/>
           <w:kern w:val="1"/>
           <w:sz w:val="24"/>
@@ -650,27 +895,56 @@
       </w:r>
       <w:r>
         <w:rPr>
-          <w:rFonts w:ascii="Times New Roman" w:hAnsi="Times New Roman" w:eastAsia="Lucida Sans Unicode" w:cs="Times New Roman"/>
-          <w:kern w:val="1"/>
-          <w:sz w:val="24"/>
-          <w:szCs w:val="24"/>
-        </w:rPr>
-        <w:t>people responsible for collecting the fee for the trip. Are often members of the company or just people around premises. Get a little extra income depending on their agreement with the driver.</w:t>
-      </w:r>
-    </w:p>
-    <w:p>
-      <w:pPr>
-        <w:spacing w:line="480" w:lineRule="auto"/>
-        <w:rPr>
-          <w:rFonts w:ascii="Times New Roman" w:hAnsi="Times New Roman" w:eastAsia="Lucida Sans Unicode" w:cs="Times New Roman"/>
-          <w:kern w:val="1"/>
-          <w:sz w:val="24"/>
-          <w:szCs w:val="24"/>
-        </w:rPr>
-      </w:pPr>
-      <w:r>
-        <w:rPr>
-          <w:rFonts w:ascii="Times New Roman" w:hAnsi="Times New Roman" w:eastAsia="Lucida Sans Unicode" w:cs="Times New Roman"/>
+          <w:rFonts w:ascii="Times New Roman" w:eastAsia="Lucida Sans Unicode" w:hAnsi="Times New Roman" w:cs="Times New Roman"/>
+          <w:kern w:val="1"/>
+          <w:sz w:val="24"/>
+          <w:szCs w:val="24"/>
+        </w:rPr>
+        <w:t>people responsible for collecting</w:t>
+      </w:r>
+      <w:r>
+        <w:rPr>
+          <w:rFonts w:ascii="Times New Roman" w:eastAsia="Lucida Sans Unicode" w:hAnsi="Times New Roman" w:cs="Times New Roman"/>
+          <w:kern w:val="1"/>
+          <w:sz w:val="24"/>
+          <w:szCs w:val="24"/>
+        </w:rPr>
+        <w:t xml:space="preserve"> the fee for the trip. Are often members of the company or just people around </w:t>
+      </w:r>
+      <w:proofErr w:type="gramStart"/>
+      <w:r>
+        <w:rPr>
+          <w:rFonts w:ascii="Times New Roman" w:eastAsia="Lucida Sans Unicode" w:hAnsi="Times New Roman" w:cs="Times New Roman"/>
+          <w:kern w:val="1"/>
+          <w:sz w:val="24"/>
+          <w:szCs w:val="24"/>
+        </w:rPr>
+        <w:t>premises.</w:t>
+      </w:r>
+      <w:proofErr w:type="gramEnd"/>
+      <w:r>
+        <w:rPr>
+          <w:rFonts w:ascii="Times New Roman" w:eastAsia="Lucida Sans Unicode" w:hAnsi="Times New Roman" w:cs="Times New Roman"/>
+          <w:kern w:val="1"/>
+          <w:sz w:val="24"/>
+          <w:szCs w:val="24"/>
+        </w:rPr>
+        <w:t xml:space="preserve"> Get a little extra income depending on their agreement with the driver.</w:t>
+      </w:r>
+    </w:p>
+    <w:p>
+      <w:pPr>
+        <w:spacing w:line="480" w:lineRule="auto"/>
+        <w:rPr>
+          <w:rFonts w:ascii="Times New Roman" w:eastAsia="Lucida Sans Unicode" w:hAnsi="Times New Roman" w:cs="Times New Roman"/>
+          <w:kern w:val="1"/>
+          <w:sz w:val="24"/>
+          <w:szCs w:val="24"/>
+        </w:rPr>
+      </w:pPr>
+      <w:r>
+        <w:rPr>
+          <w:rFonts w:ascii="Times New Roman" w:eastAsia="Lucida Sans Unicode" w:hAnsi="Times New Roman" w:cs="Times New Roman"/>
           <w:b/>
           <w:kern w:val="1"/>
           <w:sz w:val="24"/>
@@ -680,27 +954,36 @@
       </w:r>
       <w:r>
         <w:rPr>
-          <w:rFonts w:ascii="Times New Roman" w:hAnsi="Times New Roman" w:eastAsia="Lucida Sans Unicode" w:cs="Times New Roman"/>
-          <w:kern w:val="1"/>
-          <w:sz w:val="24"/>
-          <w:szCs w:val="24"/>
-        </w:rPr>
-        <w:t>a software application running on the Android platform. Because the Android platform is built for mobile devices, a typical Android app is designed for a smartphone or a tablet PC running on the Android OS.</w:t>
-      </w:r>
-    </w:p>
-    <w:p>
-      <w:pPr>
-        <w:spacing w:line="480" w:lineRule="auto"/>
-        <w:rPr>
-          <w:rFonts w:ascii="Times New Roman" w:hAnsi="Times New Roman" w:eastAsia="Lucida Sans Unicode" w:cs="Times New Roman"/>
-          <w:kern w:val="1"/>
-          <w:sz w:val="24"/>
-          <w:szCs w:val="24"/>
-        </w:rPr>
-      </w:pPr>
-      <w:r>
-        <w:rPr>
-          <w:rFonts w:ascii="Times New Roman" w:hAnsi="Times New Roman" w:eastAsia="Lucida Sans Unicode" w:cs="Times New Roman"/>
+          <w:rFonts w:ascii="Times New Roman" w:eastAsia="Lucida Sans Unicode" w:hAnsi="Times New Roman" w:cs="Times New Roman"/>
+          <w:kern w:val="1"/>
+          <w:sz w:val="24"/>
+          <w:szCs w:val="24"/>
+        </w:rPr>
+        <w:t>a software application running on the Android platform. Because the Android</w:t>
+      </w:r>
+      <w:r>
+        <w:rPr>
+          <w:rFonts w:ascii="Times New Roman" w:eastAsia="Lucida Sans Unicode" w:hAnsi="Times New Roman" w:cs="Times New Roman"/>
+          <w:kern w:val="1"/>
+          <w:sz w:val="24"/>
+          <w:szCs w:val="24"/>
+        </w:rPr>
+        <w:t xml:space="preserve"> platform is built for mobile devices, a typical Android app is designed for a smartphone or a tablet PC running on the Android OS.</w:t>
+      </w:r>
+    </w:p>
+    <w:p>
+      <w:pPr>
+        <w:spacing w:line="480" w:lineRule="auto"/>
+        <w:rPr>
+          <w:rFonts w:ascii="Times New Roman" w:eastAsia="Lucida Sans Unicode" w:hAnsi="Times New Roman" w:cs="Times New Roman"/>
+          <w:kern w:val="1"/>
+          <w:sz w:val="24"/>
+          <w:szCs w:val="24"/>
+        </w:rPr>
+      </w:pPr>
+      <w:r>
+        <w:rPr>
+          <w:rFonts w:ascii="Times New Roman" w:eastAsia="Lucida Sans Unicode" w:hAnsi="Times New Roman" w:cs="Times New Roman"/>
           <w:b/>
           <w:kern w:val="1"/>
           <w:sz w:val="24"/>
@@ -710,7 +993,7 @@
       </w:r>
       <w:r>
         <w:rPr>
-          <w:rFonts w:ascii="Times New Roman" w:hAnsi="Times New Roman" w:eastAsia="Lucida Sans Unicode" w:cs="Times New Roman"/>
+          <w:rFonts w:ascii="Times New Roman" w:eastAsia="Lucida Sans Unicode" w:hAnsi="Times New Roman" w:cs="Times New Roman"/>
           <w:kern w:val="1"/>
           <w:sz w:val="24"/>
           <w:szCs w:val="24"/>
@@ -722,7 +1005,7 @@
       <w:pPr>
         <w:spacing w:line="480" w:lineRule="auto"/>
         <w:rPr>
-          <w:rFonts w:ascii="Times New Roman" w:hAnsi="Times New Roman" w:eastAsia="Lucida Sans Unicode" w:cs="Times New Roman"/>
+          <w:rFonts w:ascii="Times New Roman" w:eastAsia="Lucida Sans Unicode" w:hAnsi="Times New Roman" w:cs="Times New Roman"/>
           <w:b/>
           <w:kern w:val="1"/>
           <w:sz w:val="24"/>
@@ -742,22 +1025,29 @@
           <w:rFonts w:ascii="Times New Roman" w:hAnsi="Times New Roman" w:cs="Times New Roman"/>
           <w:sz w:val="24"/>
         </w:rPr>
-        <w:t>make partial or minor changes to (something), typically so as to improve it or to make it less extreme.</w:t>
-      </w:r>
-    </w:p>
-    <w:p>
-      <w:pPr>
-        <w:spacing w:line="480" w:lineRule="auto"/>
-        <w:rPr>
-          <w:rFonts w:ascii="Times New Roman" w:hAnsi="Times New Roman" w:eastAsia="Lucida Sans Unicode" w:cs="Times New Roman"/>
-          <w:kern w:val="1"/>
-          <w:sz w:val="24"/>
-          <w:szCs w:val="24"/>
-        </w:rPr>
-      </w:pPr>
-      <w:r>
-        <w:rPr>
-          <w:rFonts w:ascii="Times New Roman" w:hAnsi="Times New Roman" w:eastAsia="Lucida Sans Unicode" w:cs="Times New Roman"/>
+        <w:t xml:space="preserve">make partial or minor changes to (something), typically </w:t>
+      </w:r>
+      <w:r>
+        <w:rPr>
+          <w:rFonts w:ascii="Times New Roman" w:hAnsi="Times New Roman" w:cs="Times New Roman"/>
+          <w:sz w:val="24"/>
+        </w:rPr>
+        <w:t>so as to improve it or to make it less extreme.</w:t>
+      </w:r>
+    </w:p>
+    <w:p>
+      <w:pPr>
+        <w:spacing w:line="480" w:lineRule="auto"/>
+        <w:rPr>
+          <w:rFonts w:ascii="Times New Roman" w:eastAsia="Lucida Sans Unicode" w:hAnsi="Times New Roman" w:cs="Times New Roman"/>
+          <w:kern w:val="1"/>
+          <w:sz w:val="24"/>
+          <w:szCs w:val="24"/>
+        </w:rPr>
+      </w:pPr>
+      <w:r>
+        <w:rPr>
+          <w:rFonts w:ascii="Times New Roman" w:eastAsia="Lucida Sans Unicode" w:hAnsi="Times New Roman" w:cs="Times New Roman"/>
           <w:b/>
           <w:kern w:val="1"/>
           <w:sz w:val="24"/>
@@ -767,7 +1057,7 @@
       </w:r>
       <w:r>
         <w:rPr>
-          <w:rFonts w:ascii="Times New Roman" w:hAnsi="Times New Roman" w:eastAsia="Lucida Sans Unicode" w:cs="Times New Roman"/>
+          <w:rFonts w:ascii="Times New Roman" w:eastAsia="Lucida Sans Unicode" w:hAnsi="Times New Roman" w:cs="Times New Roman"/>
           <w:kern w:val="1"/>
           <w:sz w:val="24"/>
           <w:szCs w:val="24"/>
@@ -779,37 +1069,109 @@
       <w:pPr>
         <w:spacing w:line="480" w:lineRule="auto"/>
         <w:rPr>
-          <w:rFonts w:ascii="Times New Roman" w:hAnsi="Times New Roman" w:eastAsia="Lucida Sans Unicode" w:cs="Times New Roman"/>
-          <w:kern w:val="1"/>
-          <w:sz w:val="24"/>
-          <w:szCs w:val="24"/>
-        </w:rPr>
-      </w:pPr>
-      <w:r>
-        <w:rPr>
-          <w:rFonts w:ascii="Times New Roman" w:hAnsi="Times New Roman" w:eastAsia="Lucida Sans Unicode" w:cs="Times New Roman"/>
-          <w:b/>
-          <w:kern w:val="1"/>
-          <w:sz w:val="24"/>
-          <w:szCs w:val="24"/>
-        </w:rPr>
-        <w:t xml:space="preserve">Ma.Evenia: </w:t>
-      </w:r>
-      <w:r>
-        <w:rPr>
-          <w:rFonts w:ascii="Times New Roman" w:hAnsi="Times New Roman" w:eastAsia="Lucida Sans Unicode" w:cs="Times New Roman"/>
-          <w:kern w:val="1"/>
-          <w:sz w:val="24"/>
-          <w:szCs w:val="24"/>
-        </w:rPr>
-        <w:t xml:space="preserve">Ma. Evenia or Maria Evenia is a province in Mindanao (travelled within the same route going to Pagadian City) </w:t>
+          <w:rFonts w:ascii="Times New Roman" w:eastAsia="Lucida Sans Unicode" w:hAnsi="Times New Roman" w:cs="Times New Roman"/>
+          <w:kern w:val="1"/>
+          <w:sz w:val="24"/>
+          <w:szCs w:val="24"/>
+        </w:rPr>
+      </w:pPr>
+      <w:proofErr w:type="spellStart"/>
+      <w:r>
+        <w:rPr>
+          <w:rFonts w:ascii="Times New Roman" w:eastAsia="Lucida Sans Unicode" w:hAnsi="Times New Roman" w:cs="Times New Roman"/>
+          <w:b/>
+          <w:kern w:val="1"/>
+          <w:sz w:val="24"/>
+          <w:szCs w:val="24"/>
+        </w:rPr>
+        <w:t>Ma.Evenia</w:t>
+      </w:r>
+      <w:proofErr w:type="spellEnd"/>
+      <w:r>
+        <w:rPr>
+          <w:rFonts w:ascii="Times New Roman" w:eastAsia="Lucida Sans Unicode" w:hAnsi="Times New Roman" w:cs="Times New Roman"/>
+          <w:b/>
+          <w:kern w:val="1"/>
+          <w:sz w:val="24"/>
+          <w:szCs w:val="24"/>
+        </w:rPr>
+        <w:t xml:space="preserve">: </w:t>
+      </w:r>
+      <w:r>
+        <w:rPr>
+          <w:rFonts w:ascii="Times New Roman" w:eastAsia="Lucida Sans Unicode" w:hAnsi="Times New Roman" w:cs="Times New Roman"/>
+          <w:kern w:val="1"/>
+          <w:sz w:val="24"/>
+          <w:szCs w:val="24"/>
+        </w:rPr>
+        <w:t xml:space="preserve">Ma. </w:t>
+      </w:r>
+      <w:proofErr w:type="spellStart"/>
+      <w:r>
+        <w:rPr>
+          <w:rFonts w:ascii="Times New Roman" w:eastAsia="Lucida Sans Unicode" w:hAnsi="Times New Roman" w:cs="Times New Roman"/>
+          <w:kern w:val="1"/>
+          <w:sz w:val="24"/>
+          <w:szCs w:val="24"/>
+        </w:rPr>
+        <w:t>Evenia</w:t>
+      </w:r>
+      <w:proofErr w:type="spellEnd"/>
+      <w:r>
+        <w:rPr>
+          <w:rFonts w:ascii="Times New Roman" w:eastAsia="Lucida Sans Unicode" w:hAnsi="Times New Roman" w:cs="Times New Roman"/>
+          <w:kern w:val="1"/>
+          <w:sz w:val="24"/>
+          <w:szCs w:val="24"/>
+        </w:rPr>
+        <w:t xml:space="preserve"> or Maria </w:t>
+      </w:r>
+      <w:proofErr w:type="spellStart"/>
+      <w:r>
+        <w:rPr>
+          <w:rFonts w:ascii="Times New Roman" w:eastAsia="Lucida Sans Unicode" w:hAnsi="Times New Roman" w:cs="Times New Roman"/>
+          <w:kern w:val="1"/>
+          <w:sz w:val="24"/>
+          <w:szCs w:val="24"/>
+        </w:rPr>
+        <w:t>Evenia</w:t>
+      </w:r>
+      <w:proofErr w:type="spellEnd"/>
+      <w:r>
+        <w:rPr>
+          <w:rFonts w:ascii="Times New Roman" w:eastAsia="Lucida Sans Unicode" w:hAnsi="Times New Roman" w:cs="Times New Roman"/>
+          <w:kern w:val="1"/>
+          <w:sz w:val="24"/>
+          <w:szCs w:val="24"/>
+        </w:rPr>
+        <w:t xml:space="preserve"> is a province in Mindanao (travelled within the same route going to </w:t>
+      </w:r>
+      <w:proofErr w:type="spellStart"/>
+      <w:r>
+        <w:rPr>
+          <w:rFonts w:ascii="Times New Roman" w:eastAsia="Lucida Sans Unicode" w:hAnsi="Times New Roman" w:cs="Times New Roman"/>
+          <w:kern w:val="1"/>
+          <w:sz w:val="24"/>
+          <w:szCs w:val="24"/>
+        </w:rPr>
+        <w:t>Pagadian</w:t>
+      </w:r>
+      <w:proofErr w:type="spellEnd"/>
+      <w:r>
+        <w:rPr>
+          <w:rFonts w:ascii="Times New Roman" w:eastAsia="Lucida Sans Unicode" w:hAnsi="Times New Roman" w:cs="Times New Roman"/>
+          <w:kern w:val="1"/>
+          <w:sz w:val="24"/>
+          <w:szCs w:val="24"/>
+        </w:rPr>
+        <w:t xml:space="preserve"> City) </w:t>
       </w:r>
     </w:p>
     <w:sectPr>
       <w:pgSz w:w="12240" w:h="15840"/>
       <w:pgMar w:top="1440" w:right="1440" w:bottom="1440" w:left="1440" w:header="708" w:footer="708" w:gutter="0"/>
-      <w:cols w:space="708" w:num="1"/>
-      <w:docGrid w:linePitch="360" w:charSpace="0"/>
+      <w:cols w:space="708"/>
+      <w:docGrid w:linePitch="360"/>
     </w:sectPr>
   </w:body>
 </w:document>
@@ -821,10 +1183,10 @@
     <w:nsid w:val="00000004"/>
     <w:multiLevelType w:val="multilevel"/>
     <w:tmpl w:val="00000004"/>
-    <w:lvl w:ilvl="0" w:tentative="0">
+    <w:lvl w:ilvl="0">
       <w:start w:val="1"/>
       <w:numFmt w:val="bullet"/>
-      <w:pStyle w:val="2"/>
+      <w:pStyle w:val="Heading1"/>
       <w:lvlText w:val=""/>
       <w:lvlJc w:val="left"/>
       <w:pPr>
@@ -841,7 +1203,7 @@
         <w:sz w:val="20"/>
       </w:rPr>
     </w:lvl>
-    <w:lvl w:ilvl="1" w:tentative="0">
+    <w:lvl w:ilvl="1">
       <w:start w:val="1"/>
       <w:numFmt w:val="bullet"/>
       <w:lvlText w:val="◦"/>
@@ -858,7 +1220,7 @@
         <w:szCs w:val="18"/>
       </w:rPr>
     </w:lvl>
-    <w:lvl w:ilvl="2" w:tentative="0">
+    <w:lvl w:ilvl="2">
       <w:start w:val="1"/>
       <w:numFmt w:val="bullet"/>
       <w:lvlText w:val="▪"/>
@@ -875,7 +1237,7 @@
         <w:szCs w:val="18"/>
       </w:rPr>
     </w:lvl>
-    <w:lvl w:ilvl="3" w:tentative="0">
+    <w:lvl w:ilvl="3">
       <w:start w:val="1"/>
       <w:numFmt w:val="bullet"/>
       <w:lvlText w:val=""/>
@@ -894,7 +1256,7 @@
         <w:sz w:val="20"/>
       </w:rPr>
     </w:lvl>
-    <w:lvl w:ilvl="4" w:tentative="0">
+    <w:lvl w:ilvl="4">
       <w:start w:val="1"/>
       <w:numFmt w:val="bullet"/>
       <w:lvlText w:val="◦"/>
@@ -911,7 +1273,7 @@
         <w:szCs w:val="18"/>
       </w:rPr>
     </w:lvl>
-    <w:lvl w:ilvl="5" w:tentative="0">
+    <w:lvl w:ilvl="5">
       <w:start w:val="1"/>
       <w:numFmt w:val="bullet"/>
       <w:lvlText w:val="▪"/>
@@ -928,7 +1290,7 @@
         <w:szCs w:val="18"/>
       </w:rPr>
     </w:lvl>
-    <w:lvl w:ilvl="6" w:tentative="0">
+    <w:lvl w:ilvl="6">
       <w:start w:val="1"/>
       <w:numFmt w:val="bullet"/>
       <w:lvlText w:val=""/>
@@ -947,7 +1309,7 @@
         <w:sz w:val="20"/>
       </w:rPr>
     </w:lvl>
-    <w:lvl w:ilvl="7" w:tentative="0">
+    <w:lvl w:ilvl="7">
       <w:start w:val="1"/>
       <w:numFmt w:val="bullet"/>
       <w:lvlText w:val="◦"/>
@@ -964,7 +1326,7 @@
         <w:szCs w:val="18"/>
       </w:rPr>
     </w:lvl>
-    <w:lvl w:ilvl="8" w:tentative="0">
+    <w:lvl w:ilvl="8">
       <w:start w:val="1"/>
       <w:numFmt w:val="bullet"/>
       <w:lvlText w:val="▪"/>
@@ -986,7 +1348,7 @@
     <w:nsid w:val="15DE0D43"/>
     <w:multiLevelType w:val="multilevel"/>
     <w:tmpl w:val="15DE0D43"/>
-    <w:lvl w:ilvl="0" w:tentative="0">
+    <w:lvl w:ilvl="0">
       <w:start w:val="1"/>
       <w:numFmt w:val="bullet"/>
       <w:lvlText w:val=""/>
@@ -995,10 +1357,10 @@
         <w:ind w:left="1440" w:hanging="360"/>
       </w:pPr>
       <w:rPr>
-        <w:rFonts w:hint="default" w:ascii="Symbol" w:hAnsi="Symbol"/>
+        <w:rFonts w:ascii="Symbol" w:hAnsi="Symbol" w:hint="default"/>
       </w:rPr>
     </w:lvl>
-    <w:lvl w:ilvl="1" w:tentative="0">
+    <w:lvl w:ilvl="1">
       <w:start w:val="1"/>
       <w:numFmt w:val="bullet"/>
       <w:lvlText w:val="o"/>
@@ -1007,10 +1369,10 @@
         <w:ind w:left="2160" w:hanging="360"/>
       </w:pPr>
       <w:rPr>
-        <w:rFonts w:hint="default" w:ascii="Courier New" w:hAnsi="Courier New" w:cs="Courier New"/>
+        <w:rFonts w:ascii="Courier New" w:hAnsi="Courier New" w:cs="Courier New" w:hint="default"/>
       </w:rPr>
     </w:lvl>
-    <w:lvl w:ilvl="2" w:tentative="0">
+    <w:lvl w:ilvl="2">
       <w:start w:val="1"/>
       <w:numFmt w:val="bullet"/>
       <w:lvlText w:val=""/>
@@ -1019,10 +1381,10 @@
         <w:ind w:left="2880" w:hanging="360"/>
       </w:pPr>
       <w:rPr>
-        <w:rFonts w:hint="default" w:ascii="Wingdings" w:hAnsi="Wingdings"/>
+        <w:rFonts w:ascii="Wingdings" w:hAnsi="Wingdings" w:hint="default"/>
       </w:rPr>
     </w:lvl>
-    <w:lvl w:ilvl="3" w:tentative="0">
+    <w:lvl w:ilvl="3">
       <w:start w:val="1"/>
       <w:numFmt w:val="bullet"/>
       <w:lvlText w:val=""/>
@@ -1031,10 +1393,10 @@
         <w:ind w:left="3600" w:hanging="360"/>
       </w:pPr>
       <w:rPr>
-        <w:rFonts w:hint="default" w:ascii="Symbol" w:hAnsi="Symbol"/>
+        <w:rFonts w:ascii="Symbol" w:hAnsi="Symbol" w:hint="default"/>
       </w:rPr>
     </w:lvl>
-    <w:lvl w:ilvl="4" w:tentative="0">
+    <w:lvl w:ilvl="4">
       <w:start w:val="1"/>
       <w:numFmt w:val="bullet"/>
       <w:lvlText w:val="o"/>
@@ -1043,10 +1405,10 @@
         <w:ind w:left="4320" w:hanging="360"/>
       </w:pPr>
       <w:rPr>
-        <w:rFonts w:hint="default" w:ascii="Courier New" w:hAnsi="Courier New" w:cs="Courier New"/>
+        <w:rFonts w:ascii="Courier New" w:hAnsi="Courier New" w:cs="Courier New" w:hint="default"/>
       </w:rPr>
     </w:lvl>
-    <w:lvl w:ilvl="5" w:tentative="0">
+    <w:lvl w:ilvl="5">
       <w:start w:val="1"/>
       <w:numFmt w:val="bullet"/>
       <w:lvlText w:val=""/>
@@ -1055,10 +1417,10 @@
         <w:ind w:left="5040" w:hanging="360"/>
       </w:pPr>
       <w:rPr>
-        <w:rFonts w:hint="default" w:ascii="Wingdings" w:hAnsi="Wingdings"/>
+        <w:rFonts w:ascii="Wingdings" w:hAnsi="Wingdings" w:hint="default"/>
       </w:rPr>
     </w:lvl>
-    <w:lvl w:ilvl="6" w:tentative="0">
+    <w:lvl w:ilvl="6">
       <w:start w:val="1"/>
       <w:numFmt w:val="bullet"/>
       <w:lvlText w:val=""/>
@@ -1067,10 +1429,10 @@
         <w:ind w:left="5760" w:hanging="360"/>
       </w:pPr>
       <w:rPr>
-        <w:rFonts w:hint="default" w:ascii="Symbol" w:hAnsi="Symbol"/>
+        <w:rFonts w:ascii="Symbol" w:hAnsi="Symbol" w:hint="default"/>
       </w:rPr>
     </w:lvl>
-    <w:lvl w:ilvl="7" w:tentative="0">
+    <w:lvl w:ilvl="7">
       <w:start w:val="1"/>
       <w:numFmt w:val="bullet"/>
       <w:lvlText w:val="o"/>
@@ -1079,10 +1441,10 @@
         <w:ind w:left="6480" w:hanging="360"/>
       </w:pPr>
       <w:rPr>
-        <w:rFonts w:hint="default" w:ascii="Courier New" w:hAnsi="Courier New" w:cs="Courier New"/>
+        <w:rFonts w:ascii="Courier New" w:hAnsi="Courier New" w:cs="Courier New" w:hint="default"/>
       </w:rPr>
     </w:lvl>
-    <w:lvl w:ilvl="8" w:tentative="0">
+    <w:lvl w:ilvl="8">
       <w:start w:val="1"/>
       <w:numFmt w:val="bullet"/>
       <w:lvlText w:val=""/>
@@ -1091,7 +1453,7 @@
         <w:ind w:left="7200" w:hanging="360"/>
       </w:pPr>
       <w:rPr>
-        <w:rFonts w:hint="default" w:ascii="Wingdings" w:hAnsi="Wingdings"/>
+        <w:rFonts w:ascii="Wingdings" w:hAnsi="Wingdings" w:hint="default"/>
       </w:rPr>
     </w:lvl>
   </w:abstractNum>
@@ -1099,7 +1461,7 @@
     <w:nsid w:val="3DD14A2F"/>
     <w:multiLevelType w:val="multilevel"/>
     <w:tmpl w:val="3DD14A2F"/>
-    <w:lvl w:ilvl="0" w:tentative="0">
+    <w:lvl w:ilvl="0">
       <w:start w:val="1"/>
       <w:numFmt w:val="decimal"/>
       <w:lvlText w:val="%1."/>
@@ -1111,7 +1473,7 @@
         <w:rFonts w:hint="default"/>
       </w:rPr>
     </w:lvl>
-    <w:lvl w:ilvl="1" w:tentative="0">
+    <w:lvl w:ilvl="1">
       <w:start w:val="1"/>
       <w:numFmt w:val="lowerLetter"/>
       <w:lvlText w:val="%2."/>
@@ -1120,7 +1482,7 @@
         <w:ind w:left="2520" w:hanging="360"/>
       </w:pPr>
     </w:lvl>
-    <w:lvl w:ilvl="2" w:tentative="0">
+    <w:lvl w:ilvl="2">
       <w:start w:val="1"/>
       <w:numFmt w:val="lowerRoman"/>
       <w:lvlText w:val="%3."/>
@@ -1129,7 +1491,7 @@
         <w:ind w:left="3240" w:hanging="180"/>
       </w:pPr>
     </w:lvl>
-    <w:lvl w:ilvl="3" w:tentative="0">
+    <w:lvl w:ilvl="3">
       <w:start w:val="1"/>
       <w:numFmt w:val="decimal"/>
       <w:lvlText w:val="%4."/>
@@ -1138,7 +1500,7 @@
         <w:ind w:left="3960" w:hanging="360"/>
       </w:pPr>
     </w:lvl>
-    <w:lvl w:ilvl="4" w:tentative="0">
+    <w:lvl w:ilvl="4">
       <w:start w:val="1"/>
       <w:numFmt w:val="lowerLetter"/>
       <w:lvlText w:val="%5."/>
@@ -1147,7 +1509,7 @@
         <w:ind w:left="4680" w:hanging="360"/>
       </w:pPr>
     </w:lvl>
-    <w:lvl w:ilvl="5" w:tentative="0">
+    <w:lvl w:ilvl="5">
       <w:start w:val="1"/>
       <w:numFmt w:val="lowerRoman"/>
       <w:lvlText w:val="%6."/>
@@ -1156,7 +1518,7 @@
         <w:ind w:left="5400" w:hanging="180"/>
       </w:pPr>
     </w:lvl>
-    <w:lvl w:ilvl="6" w:tentative="0">
+    <w:lvl w:ilvl="6">
       <w:start w:val="1"/>
       <w:numFmt w:val="decimal"/>
       <w:lvlText w:val="%7."/>
@@ -1165,7 +1527,7 @@
         <w:ind w:left="6120" w:hanging="360"/>
       </w:pPr>
     </w:lvl>
-    <w:lvl w:ilvl="7" w:tentative="0">
+    <w:lvl w:ilvl="7">
       <w:start w:val="1"/>
       <w:numFmt w:val="lowerLetter"/>
       <w:lvlText w:val="%8."/>
@@ -1174,7 +1536,7 @@
         <w:ind w:left="6840" w:hanging="360"/>
       </w:pPr>
     </w:lvl>
-    <w:lvl w:ilvl="8" w:tentative="0">
+    <w:lvl w:ilvl="8">
       <w:start w:val="1"/>
       <w:numFmt w:val="lowerRoman"/>
       <w:lvlText w:val="%9."/>
@@ -1197,298 +1559,184 @@
 </file>
 
 <file path=word/styles.xml><?xml version="1.0" encoding="utf-8"?>
-<w:styles xmlns:mc="http://schemas.openxmlformats.org/markup-compatibility/2006" xmlns:o="urn:schemas-microsoft-com:office:office" xmlns:r="http://schemas.openxmlformats.org/officeDocument/2006/relationships" xmlns:m="http://schemas.openxmlformats.org/officeDocument/2006/math" xmlns:v="urn:schemas-microsoft-com:vml" xmlns:w="http://schemas.openxmlformats.org/wordprocessingml/2006/main" xmlns:w14="http://schemas.microsoft.com/office/word/2010/wordml" xmlns:w10="urn:schemas-microsoft-com:office:word" xmlns:sl="http://schemas.openxmlformats.org/schemaLibrary/2006/main" mc:Ignorable="w14">
+<w:styles xmlns:mc="http://schemas.openxmlformats.org/markup-compatibility/2006" xmlns:r="http://schemas.openxmlformats.org/officeDocument/2006/relationships" xmlns:w="http://schemas.openxmlformats.org/wordprocessingml/2006/main" xmlns:w14="http://schemas.microsoft.com/office/word/2010/wordml" mc:Ignorable="w14">
   <w:docDefaults>
     <w:rPrDefault>
       <w:rPr>
-        <w:rFonts w:asciiTheme="minorHAnsi" w:hAnsiTheme="minorHAnsi" w:eastAsiaTheme="minorEastAsia" w:cstheme="minorBidi"/>
+        <w:rFonts w:asciiTheme="minorHAnsi" w:eastAsiaTheme="minorEastAsia" w:hAnsiTheme="minorHAnsi" w:cstheme="minorBidi"/>
+        <w:lang w:val="en-PH" w:eastAsia="en-PH" w:bidi="ar-SA"/>
       </w:rPr>
     </w:rPrDefault>
+    <w:pPrDefault>
+      <w:pPr>
+        <w:spacing w:after="200" w:line="276" w:lineRule="auto"/>
+      </w:pPr>
+    </w:pPrDefault>
   </w:docDefaults>
-  <w:latentStyles w:count="260" w:defQFormat="0" w:defUnhideWhenUsed="1" w:defSemiHidden="1" w:defUIPriority="99" w:defLockedState="0">
-    <w:lsdException w:qFormat="1" w:unhideWhenUsed="0" w:uiPriority="0" w:semiHidden="0" w:name="Normal"/>
-    <w:lsdException w:qFormat="1" w:unhideWhenUsed="0" w:uiPriority="0" w:semiHidden="0" w:name="heading 1"/>
-    <w:lsdException w:qFormat="1" w:uiPriority="9" w:name="heading 2"/>
-    <w:lsdException w:qFormat="1" w:uiPriority="9" w:name="heading 3"/>
-    <w:lsdException w:qFormat="1" w:uiPriority="9" w:name="heading 4"/>
-    <w:lsdException w:qFormat="1" w:uiPriority="9" w:name="heading 5"/>
-    <w:lsdException w:qFormat="1" w:uiPriority="9" w:name="heading 6"/>
-    <w:lsdException w:qFormat="1" w:uiPriority="9" w:name="heading 7"/>
-    <w:lsdException w:qFormat="1" w:uiPriority="9" w:name="heading 8"/>
-    <w:lsdException w:qFormat="1" w:uiPriority="9" w:name="heading 9"/>
-    <w:lsdException w:uiPriority="99" w:name="index 1"/>
-    <w:lsdException w:uiPriority="99" w:name="index 2"/>
-    <w:lsdException w:uiPriority="99" w:name="index 3"/>
-    <w:lsdException w:uiPriority="99" w:name="index 4"/>
-    <w:lsdException w:uiPriority="99" w:name="index 5"/>
-    <w:lsdException w:uiPriority="99" w:name="index 6"/>
-    <w:lsdException w:uiPriority="99" w:name="index 7"/>
-    <w:lsdException w:uiPriority="99" w:name="index 8"/>
-    <w:lsdException w:uiPriority="99" w:name="index 9"/>
-    <w:lsdException w:uiPriority="39" w:name="toc 1"/>
-    <w:lsdException w:uiPriority="39" w:name="toc 2"/>
-    <w:lsdException w:uiPriority="39" w:name="toc 3"/>
-    <w:lsdException w:uiPriority="39" w:name="toc 4"/>
-    <w:lsdException w:uiPriority="39" w:name="toc 5"/>
-    <w:lsdException w:uiPriority="39" w:name="toc 6"/>
-    <w:lsdException w:uiPriority="39" w:name="toc 7"/>
-    <w:lsdException w:uiPriority="39" w:name="toc 8"/>
-    <w:lsdException w:uiPriority="39" w:name="toc 9"/>
-    <w:lsdException w:uiPriority="99" w:name="Normal Indent"/>
-    <w:lsdException w:uiPriority="99" w:name="footnote text"/>
-    <w:lsdException w:uiPriority="99" w:name="annotation text"/>
-    <w:lsdException w:uiPriority="99" w:name="header"/>
-    <w:lsdException w:uiPriority="99" w:name="footer"/>
-    <w:lsdException w:uiPriority="99" w:name="index heading"/>
-    <w:lsdException w:qFormat="1" w:uiPriority="35" w:name="caption"/>
-    <w:lsdException w:uiPriority="99" w:name="table of figures"/>
-    <w:lsdException w:uiPriority="99" w:name="envelope address"/>
-    <w:lsdException w:uiPriority="99" w:name="envelope return"/>
-    <w:lsdException w:uiPriority="99" w:name="footnote reference"/>
-    <w:lsdException w:uiPriority="99" w:name="annotation reference"/>
-    <w:lsdException w:uiPriority="99" w:name="line number"/>
-    <w:lsdException w:uiPriority="99" w:name="page number"/>
-    <w:lsdException w:uiPriority="99" w:name="endnote reference"/>
-    <w:lsdException w:uiPriority="99" w:name="endnote text"/>
-    <w:lsdException w:uiPriority="99" w:name="table of authorities"/>
-    <w:lsdException w:uiPriority="99" w:name="macro"/>
-    <w:lsdException w:uiPriority="99" w:name="toa heading"/>
-    <w:lsdException w:uiPriority="99" w:name="List"/>
-    <w:lsdException w:uiPriority="99" w:name="List Bullet"/>
-    <w:lsdException w:uiPriority="99" w:name="List Number"/>
-    <w:lsdException w:uiPriority="99" w:name="List 2"/>
-    <w:lsdException w:uiPriority="99" w:name="List 3"/>
-    <w:lsdException w:uiPriority="99" w:name="List 4"/>
-    <w:lsdException w:uiPriority="99" w:name="List 5"/>
-    <w:lsdException w:uiPriority="99" w:name="List Bullet 2"/>
-    <w:lsdException w:uiPriority="99" w:name="List Bullet 3"/>
-    <w:lsdException w:uiPriority="99" w:name="List Bullet 4"/>
-    <w:lsdException w:uiPriority="99" w:name="List Bullet 5"/>
-    <w:lsdException w:uiPriority="99" w:name="List Number 2"/>
-    <w:lsdException w:uiPriority="99" w:name="List Number 3"/>
-    <w:lsdException w:uiPriority="99" w:name="List Number 4"/>
-    <w:lsdException w:uiPriority="99" w:name="List Number 5"/>
-    <w:lsdException w:qFormat="1" w:unhideWhenUsed="0" w:uiPriority="10" w:semiHidden="0" w:name="Title"/>
-    <w:lsdException w:uiPriority="99" w:name="Closing"/>
-    <w:lsdException w:uiPriority="99" w:name="Signature"/>
-    <w:lsdException w:uiPriority="1" w:name="Default Paragraph Font"/>
-    <w:lsdException w:qFormat="1" w:unhideWhenUsed="0" w:uiPriority="0" w:semiHidden="0" w:name="Body Text"/>
-    <w:lsdException w:uiPriority="99" w:name="Body Text Indent"/>
-    <w:lsdException w:uiPriority="99" w:name="List Continue"/>
-    <w:lsdException w:uiPriority="99" w:name="List Continue 2"/>
-    <w:lsdException w:uiPriority="99" w:name="List Continue 3"/>
-    <w:lsdException w:uiPriority="99" w:name="List Continue 4"/>
-    <w:lsdException w:uiPriority="99" w:name="List Continue 5"/>
-    <w:lsdException w:uiPriority="99" w:name="Message Header"/>
-    <w:lsdException w:qFormat="1" w:unhideWhenUsed="0" w:uiPriority="11" w:semiHidden="0" w:name="Subtitle"/>
-    <w:lsdException w:uiPriority="99" w:name="Salutation"/>
-    <w:lsdException w:uiPriority="99" w:name="Date"/>
-    <w:lsdException w:uiPriority="99" w:name="Body Text First Indent"/>
-    <w:lsdException w:uiPriority="99" w:name="Body Text First Indent 2"/>
-    <w:lsdException w:uiPriority="99" w:name="Note Heading"/>
-    <w:lsdException w:uiPriority="99" w:name="Body Text 2"/>
-    <w:lsdException w:uiPriority="99" w:name="Body Text 3"/>
-    <w:lsdException w:uiPriority="99" w:name="Body Text Indent 2"/>
-    <w:lsdException w:uiPriority="99" w:name="Body Text Indent 3"/>
-    <w:lsdException w:uiPriority="99" w:name="Block Text"/>
-    <w:lsdException w:uiPriority="99" w:name="Hyperlink"/>
-    <w:lsdException w:uiPriority="99" w:name="FollowedHyperlink"/>
-    <w:lsdException w:qFormat="1" w:unhideWhenUsed="0" w:uiPriority="22" w:semiHidden="0" w:name="Strong"/>
-    <w:lsdException w:qFormat="1" w:unhideWhenUsed="0" w:uiPriority="20" w:semiHidden="0" w:name="Emphasis"/>
-    <w:lsdException w:uiPriority="99" w:name="Document Map"/>
-    <w:lsdException w:uiPriority="99" w:name="Plain Text"/>
-    <w:lsdException w:uiPriority="99" w:name="E-mail Signature"/>
-    <w:lsdException w:uiPriority="99" w:name="Normal (Web)"/>
-    <w:lsdException w:uiPriority="99" w:name="HTML Acronym"/>
-    <w:lsdException w:uiPriority="99" w:name="HTML Address"/>
-    <w:lsdException w:uiPriority="99" w:name="HTML Cite"/>
-    <w:lsdException w:uiPriority="99" w:name="HTML Code"/>
-    <w:lsdException w:uiPriority="99" w:name="HTML Definition"/>
-    <w:lsdException w:uiPriority="99" w:name="HTML Keyboard"/>
-    <w:lsdException w:uiPriority="99" w:name="HTML Preformatted"/>
-    <w:lsdException w:uiPriority="99" w:name="HTML Sample"/>
-    <w:lsdException w:uiPriority="99" w:name="HTML Typewriter"/>
-    <w:lsdException w:uiPriority="99" w:name="HTML Variable"/>
-    <w:lsdException w:uiPriority="99" w:name="Normal Table"/>
-    <w:lsdException w:uiPriority="99" w:name="annotation subject"/>
-    <w:lsdException w:uiPriority="99" w:name="Table Simple 1"/>
-    <w:lsdException w:uiPriority="99" w:name="Table Simple 2"/>
-    <w:lsdException w:uiPriority="99" w:name="Table Simple 3"/>
-    <w:lsdException w:uiPriority="99" w:name="Table Classic 1"/>
-    <w:lsdException w:uiPriority="99" w:name="Table Classic 2"/>
-    <w:lsdException w:uiPriority="99" w:name="Table Classic 3"/>
-    <w:lsdException w:uiPriority="99" w:name="Table Classic 4"/>
-    <w:lsdException w:uiPriority="99" w:name="Table Colorful 1"/>
-    <w:lsdException w:uiPriority="99" w:name="Table Colorful 2"/>
-    <w:lsdException w:uiPriority="99" w:name="Table Colorful 3"/>
-    <w:lsdException w:uiPriority="99" w:name="Table Columns 1"/>
-    <w:lsdException w:uiPriority="99" w:name="Table Columns 2"/>
-    <w:lsdException w:uiPriority="99" w:name="Table Columns 3"/>
-    <w:lsdException w:uiPriority="99" w:name="Table Columns 4"/>
-    <w:lsdException w:uiPriority="99" w:name="Table Columns 5"/>
-    <w:lsdException w:uiPriority="99" w:name="Table Grid 1"/>
-    <w:lsdException w:uiPriority="99" w:name="Table Grid 2"/>
-    <w:lsdException w:uiPriority="99" w:name="Table Grid 3"/>
-    <w:lsdException w:uiPriority="99" w:name="Table Grid 4"/>
-    <w:lsdException w:uiPriority="99" w:name="Table Grid 5"/>
-    <w:lsdException w:uiPriority="99" w:name="Table Grid 6"/>
-    <w:lsdException w:uiPriority="99" w:name="Table Grid 7"/>
-    <w:lsdException w:uiPriority="99" w:name="Table Grid 8"/>
-    <w:lsdException w:uiPriority="99" w:name="Table List 1"/>
-    <w:lsdException w:uiPriority="99" w:name="Table List 2"/>
-    <w:lsdException w:uiPriority="99" w:name="Table List 3"/>
-    <w:lsdException w:uiPriority="99" w:name="Table List 4"/>
-    <w:lsdException w:uiPriority="99" w:name="Table List 5"/>
-    <w:lsdException w:uiPriority="99" w:name="Table List 6"/>
-    <w:lsdException w:uiPriority="99" w:name="Table List 7"/>
-    <w:lsdException w:uiPriority="99" w:name="Table List 8"/>
-    <w:lsdException w:uiPriority="99" w:name="Table 3D effects 1"/>
-    <w:lsdException w:uiPriority="99" w:name="Table 3D effects 2"/>
-    <w:lsdException w:uiPriority="99" w:name="Table 3D effects 3"/>
-    <w:lsdException w:uiPriority="99" w:name="Table Contemporary"/>
-    <w:lsdException w:uiPriority="99" w:name="Table Elegant"/>
-    <w:lsdException w:uiPriority="99" w:name="Table Professional"/>
-    <w:lsdException w:uiPriority="99" w:name="Table Subtle 1"/>
-    <w:lsdException w:uiPriority="99" w:name="Table Subtle 2"/>
-    <w:lsdException w:uiPriority="99" w:name="Table Web 1"/>
-    <w:lsdException w:uiPriority="99" w:name="Table Web 2"/>
-    <w:lsdException w:uiPriority="99" w:name="Table Web 3"/>
-    <w:lsdException w:uiPriority="99" w:name="Balloon Text"/>
-    <w:lsdException w:unhideWhenUsed="0" w:uiPriority="39" w:semiHidden="0" w:name="Table Grid"/>
-    <w:lsdException w:uiPriority="99" w:name="Table Theme"/>
-    <w:lsdException w:unhideWhenUsed="0" w:uiPriority="60" w:semiHidden="0" w:name="Light Shading"/>
-    <w:lsdException w:unhideWhenUsed="0" w:uiPriority="61" w:semiHidden="0" w:name="Light List"/>
-    <w:lsdException w:unhideWhenUsed="0" w:uiPriority="62" w:semiHidden="0" w:name="Light Grid"/>
-    <w:lsdException w:unhideWhenUsed="0" w:uiPriority="63" w:semiHidden="0" w:name="Medium Shading 1"/>
-    <w:lsdException w:unhideWhenUsed="0" w:uiPriority="64" w:semiHidden="0" w:name="Medium Shading 2"/>
-    <w:lsdException w:unhideWhenUsed="0" w:uiPriority="65" w:semiHidden="0" w:name="Medium List 1"/>
-    <w:lsdException w:unhideWhenUsed="0" w:uiPriority="66" w:semiHidden="0" w:name="Medium List 2"/>
-    <w:lsdException w:unhideWhenUsed="0" w:uiPriority="67" w:semiHidden="0" w:name="Medium Grid 1"/>
-    <w:lsdException w:unhideWhenUsed="0" w:uiPriority="68" w:semiHidden="0" w:name="Medium Grid 2"/>
-    <w:lsdException w:unhideWhenUsed="0" w:uiPriority="69" w:semiHidden="0" w:name="Medium Grid 3"/>
-    <w:lsdException w:unhideWhenUsed="0" w:uiPriority="70" w:semiHidden="0" w:name="Dark List"/>
-    <w:lsdException w:unhideWhenUsed="0" w:uiPriority="71" w:semiHidden="0" w:name="Colorful Shading"/>
-    <w:lsdException w:unhideWhenUsed="0" w:uiPriority="72" w:semiHidden="0" w:name="Colorful List"/>
-    <w:lsdException w:unhideWhenUsed="0" w:uiPriority="73" w:semiHidden="0" w:name="Colorful Grid"/>
-    <w:lsdException w:unhideWhenUsed="0" w:uiPriority="60" w:semiHidden="0" w:name="Light Shading Accent 1"/>
-    <w:lsdException w:unhideWhenUsed="0" w:uiPriority="61" w:semiHidden="0" w:name="Light List Accent 1"/>
-    <w:lsdException w:unhideWhenUsed="0" w:uiPriority="62" w:semiHidden="0" w:name="Light Grid Accent 1"/>
-    <w:lsdException w:unhideWhenUsed="0" w:uiPriority="63" w:semiHidden="0" w:name="Medium Shading 1 Accent 1"/>
-    <w:lsdException w:unhideWhenUsed="0" w:uiPriority="64" w:semiHidden="0" w:name="Medium Shading 2 Accent 1"/>
-    <w:lsdException w:unhideWhenUsed="0" w:uiPriority="65" w:semiHidden="0" w:name="Medium List 1 Accent 1"/>
-    <w:lsdException w:unhideWhenUsed="0" w:uiPriority="66" w:semiHidden="0" w:name="Medium List 2 Accent 1"/>
-    <w:lsdException w:unhideWhenUsed="0" w:uiPriority="67" w:semiHidden="0" w:name="Medium Grid 1 Accent 1"/>
-    <w:lsdException w:unhideWhenUsed="0" w:uiPriority="68" w:semiHidden="0" w:name="Medium Grid 2 Accent 1"/>
-    <w:lsdException w:unhideWhenUsed="0" w:uiPriority="69" w:semiHidden="0" w:name="Medium Grid 3 Accent 1"/>
-    <w:lsdException w:unhideWhenUsed="0" w:uiPriority="70" w:semiHidden="0" w:name="Dark List Accent 1"/>
-    <w:lsdException w:unhideWhenUsed="0" w:uiPriority="71" w:semiHidden="0" w:name="Colorful Shading Accent 1"/>
-    <w:lsdException w:unhideWhenUsed="0" w:uiPriority="72" w:semiHidden="0" w:name="Colorful List Accent 1"/>
-    <w:lsdException w:unhideWhenUsed="0" w:uiPriority="73" w:semiHidden="0" w:name="Colorful Grid Accent 1"/>
-    <w:lsdException w:unhideWhenUsed="0" w:uiPriority="60" w:semiHidden="0" w:name="Light Shading Accent 2"/>
-    <w:lsdException w:unhideWhenUsed="0" w:uiPriority="61" w:semiHidden="0" w:name="Light List Accent 2"/>
-    <w:lsdException w:unhideWhenUsed="0" w:uiPriority="62" w:semiHidden="0" w:name="Light Grid Accent 2"/>
-    <w:lsdException w:unhideWhenUsed="0" w:uiPriority="63" w:semiHidden="0" w:name="Medium Shading 1 Accent 2"/>
-    <w:lsdException w:unhideWhenUsed="0" w:uiPriority="64" w:semiHidden="0" w:name="Medium Shading 2 Accent 2"/>
-    <w:lsdException w:unhideWhenUsed="0" w:uiPriority="65" w:semiHidden="0" w:name="Medium List 1 Accent 2"/>
-    <w:lsdException w:unhideWhenUsed="0" w:uiPriority="66" w:semiHidden="0" w:name="Medium List 2 Accent 2"/>
-    <w:lsdException w:unhideWhenUsed="0" w:uiPriority="67" w:semiHidden="0" w:name="Medium Grid 1 Accent 2"/>
-    <w:lsdException w:unhideWhenUsed="0" w:uiPriority="68" w:semiHidden="0" w:name="Medium Grid 2 Accent 2"/>
-    <w:lsdException w:unhideWhenUsed="0" w:uiPriority="69" w:semiHidden="0" w:name="Medium Grid 3 Accent 2"/>
-    <w:lsdException w:unhideWhenUsed="0" w:uiPriority="70" w:semiHidden="0" w:name="Dark List Accent 2"/>
-    <w:lsdException w:unhideWhenUsed="0" w:uiPriority="71" w:semiHidden="0" w:name="Colorful Shading Accent 2"/>
-    <w:lsdException w:unhideWhenUsed="0" w:uiPriority="72" w:semiHidden="0" w:name="Colorful List Accent 2"/>
-    <w:lsdException w:unhideWhenUsed="0" w:uiPriority="73" w:semiHidden="0" w:name="Colorful Grid Accent 2"/>
-    <w:lsdException w:unhideWhenUsed="0" w:uiPriority="60" w:semiHidden="0" w:name="Light Shading Accent 3"/>
-    <w:lsdException w:unhideWhenUsed="0" w:uiPriority="61" w:semiHidden="0" w:name="Light List Accent 3"/>
-    <w:lsdException w:unhideWhenUsed="0" w:uiPriority="62" w:semiHidden="0" w:name="Light Grid Accent 3"/>
-    <w:lsdException w:unhideWhenUsed="0" w:uiPriority="63" w:semiHidden="0" w:name="Medium Shading 1 Accent 3"/>
-    <w:lsdException w:unhideWhenUsed="0" w:uiPriority="64" w:semiHidden="0" w:name="Medium Shading 2 Accent 3"/>
-    <w:lsdException w:unhideWhenUsed="0" w:uiPriority="65" w:semiHidden="0" w:name="Medium List 1 Accent 3"/>
-    <w:lsdException w:unhideWhenUsed="0" w:uiPriority="66" w:semiHidden="0" w:name="Medium List 2 Accent 3"/>
-    <w:lsdException w:unhideWhenUsed="0" w:uiPriority="67" w:semiHidden="0" w:name="Medium Grid 1 Accent 3"/>
-    <w:lsdException w:unhideWhenUsed="0" w:uiPriority="68" w:semiHidden="0" w:name="Medium Grid 2 Accent 3"/>
-    <w:lsdException w:unhideWhenUsed="0" w:uiPriority="69" w:semiHidden="0" w:name="Medium Grid 3 Accent 3"/>
-    <w:lsdException w:unhideWhenUsed="0" w:uiPriority="70" w:semiHidden="0" w:name="Dark List Accent 3"/>
-    <w:lsdException w:unhideWhenUsed="0" w:uiPriority="71" w:semiHidden="0" w:name="Colorful Shading Accent 3"/>
-    <w:lsdException w:unhideWhenUsed="0" w:uiPriority="72" w:semiHidden="0" w:name="Colorful List Accent 3"/>
-    <w:lsdException w:unhideWhenUsed="0" w:uiPriority="73" w:semiHidden="0" w:name="Colorful Grid Accent 3"/>
-    <w:lsdException w:unhideWhenUsed="0" w:uiPriority="60" w:semiHidden="0" w:name="Light Shading Accent 4"/>
-    <w:lsdException w:unhideWhenUsed="0" w:uiPriority="61" w:semiHidden="0" w:name="Light List Accent 4"/>
-    <w:lsdException w:unhideWhenUsed="0" w:uiPriority="62" w:semiHidden="0" w:name="Light Grid Accent 4"/>
-    <w:lsdException w:unhideWhenUsed="0" w:uiPriority="63" w:semiHidden="0" w:name="Medium Shading 1 Accent 4"/>
-    <w:lsdException w:unhideWhenUsed="0" w:uiPriority="64" w:semiHidden="0" w:name="Medium Shading 2 Accent 4"/>
-    <w:lsdException w:unhideWhenUsed="0" w:uiPriority="65" w:semiHidden="0" w:name="Medium List 1 Accent 4"/>
-    <w:lsdException w:unhideWhenUsed="0" w:uiPriority="66" w:semiHidden="0" w:name="Medium List 2 Accent 4"/>
-    <w:lsdException w:unhideWhenUsed="0" w:uiPriority="67" w:semiHidden="0" w:name="Medium Grid 1 Accent 4"/>
-    <w:lsdException w:unhideWhenUsed="0" w:uiPriority="68" w:semiHidden="0" w:name="Medium Grid 2 Accent 4"/>
-    <w:lsdException w:unhideWhenUsed="0" w:uiPriority="69" w:semiHidden="0" w:name="Medium Grid 3 Accent 4"/>
-    <w:lsdException w:unhideWhenUsed="0" w:uiPriority="70" w:semiHidden="0" w:name="Dark List Accent 4"/>
-    <w:lsdException w:unhideWhenUsed="0" w:uiPriority="71" w:semiHidden="0" w:name="Colorful Shading Accent 4"/>
-    <w:lsdException w:unhideWhenUsed="0" w:uiPriority="72" w:semiHidden="0" w:name="Colorful List Accent 4"/>
-    <w:lsdException w:unhideWhenUsed="0" w:uiPriority="73" w:semiHidden="0" w:name="Colorful Grid Accent 4"/>
-    <w:lsdException w:unhideWhenUsed="0" w:uiPriority="60" w:semiHidden="0" w:name="Light Shading Accent 5"/>
-    <w:lsdException w:unhideWhenUsed="0" w:uiPriority="61" w:semiHidden="0" w:name="Light List Accent 5"/>
-    <w:lsdException w:unhideWhenUsed="0" w:uiPriority="62" w:semiHidden="0" w:name="Light Grid Accent 5"/>
-    <w:lsdException w:unhideWhenUsed="0" w:uiPriority="63" w:semiHidden="0" w:name="Medium Shading 1 Accent 5"/>
-    <w:lsdException w:unhideWhenUsed="0" w:uiPriority="64" w:semiHidden="0" w:name="Medium Shading 2 Accent 5"/>
-    <w:lsdException w:unhideWhenUsed="0" w:uiPriority="65" w:semiHidden="0" w:name="Medium List 1 Accent 5"/>
-    <w:lsdException w:unhideWhenUsed="0" w:uiPriority="66" w:semiHidden="0" w:name="Medium List 2 Accent 5"/>
-    <w:lsdException w:unhideWhenUsed="0" w:uiPriority="67" w:semiHidden="0" w:name="Medium Grid 1 Accent 5"/>
-    <w:lsdException w:unhideWhenUsed="0" w:uiPriority="68" w:semiHidden="0" w:name="Medium Grid 2 Accent 5"/>
-    <w:lsdException w:unhideWhenUsed="0" w:uiPriority="69" w:semiHidden="0" w:name="Medium Grid 3 Accent 5"/>
-    <w:lsdException w:unhideWhenUsed="0" w:uiPriority="70" w:semiHidden="0" w:name="Dark List Accent 5"/>
-    <w:lsdException w:unhideWhenUsed="0" w:uiPriority="71" w:semiHidden="0" w:name="Colorful Shading Accent 5"/>
-    <w:lsdException w:unhideWhenUsed="0" w:uiPriority="72" w:semiHidden="0" w:name="Colorful List Accent 5"/>
-    <w:lsdException w:unhideWhenUsed="0" w:uiPriority="73" w:semiHidden="0" w:name="Colorful Grid Accent 5"/>
-    <w:lsdException w:unhideWhenUsed="0" w:uiPriority="60" w:semiHidden="0" w:name="Light Shading Accent 6"/>
-    <w:lsdException w:unhideWhenUsed="0" w:uiPriority="61" w:semiHidden="0" w:name="Light List Accent 6"/>
-    <w:lsdException w:unhideWhenUsed="0" w:uiPriority="62" w:semiHidden="0" w:name="Light Grid Accent 6"/>
-    <w:lsdException w:unhideWhenUsed="0" w:uiPriority="63" w:semiHidden="0" w:name="Medium Shading 1 Accent 6"/>
-    <w:lsdException w:unhideWhenUsed="0" w:uiPriority="64" w:semiHidden="0" w:name="Medium Shading 2 Accent 6"/>
-    <w:lsdException w:unhideWhenUsed="0" w:uiPriority="65" w:semiHidden="0" w:name="Medium List 1 Accent 6"/>
-    <w:lsdException w:unhideWhenUsed="0" w:uiPriority="66" w:semiHidden="0" w:name="Medium List 2 Accent 6"/>
-    <w:lsdException w:unhideWhenUsed="0" w:uiPriority="67" w:semiHidden="0" w:name="Medium Grid 1 Accent 6"/>
-    <w:lsdException w:unhideWhenUsed="0" w:uiPriority="68" w:semiHidden="0" w:name="Medium Grid 2 Accent 6"/>
-    <w:lsdException w:unhideWhenUsed="0" w:uiPriority="69" w:semiHidden="0" w:name="Medium Grid 3 Accent 6"/>
-    <w:lsdException w:unhideWhenUsed="0" w:uiPriority="70" w:semiHidden="0" w:name="Dark List Accent 6"/>
-    <w:lsdException w:unhideWhenUsed="0" w:uiPriority="71" w:semiHidden="0" w:name="Colorful Shading Accent 6"/>
-    <w:lsdException w:unhideWhenUsed="0" w:uiPriority="72" w:semiHidden="0" w:name="Colorful List Accent 6"/>
-    <w:lsdException w:unhideWhenUsed="0" w:uiPriority="73" w:semiHidden="0" w:name="Colorful Grid Accent 6"/>
+  <w:latentStyles w:defLockedState="0" w:defUIPriority="99" w:defSemiHidden="1" w:defUnhideWhenUsed="1" w:defQFormat="0" w:count="267">
+    <w:lsdException w:name="Normal" w:semiHidden="0" w:uiPriority="0" w:unhideWhenUsed="0" w:qFormat="1"/>
+    <w:lsdException w:name="heading 1" w:semiHidden="0" w:uiPriority="0" w:unhideWhenUsed="0" w:qFormat="1"/>
+    <w:lsdException w:name="heading 2" w:uiPriority="9" w:qFormat="1"/>
+    <w:lsdException w:name="heading 3" w:uiPriority="9" w:qFormat="1"/>
+    <w:lsdException w:name="heading 4" w:uiPriority="9" w:qFormat="1"/>
+    <w:lsdException w:name="heading 5" w:uiPriority="9" w:qFormat="1"/>
+    <w:lsdException w:name="heading 6" w:uiPriority="9" w:qFormat="1"/>
+    <w:lsdException w:name="heading 7" w:uiPriority="9" w:qFormat="1"/>
+    <w:lsdException w:name="heading 8" w:uiPriority="9" w:qFormat="1"/>
+    <w:lsdException w:name="heading 9" w:uiPriority="9" w:qFormat="1"/>
+    <w:lsdException w:name="toc 1" w:uiPriority="39"/>
+    <w:lsdException w:name="toc 2" w:uiPriority="39"/>
+    <w:lsdException w:name="toc 3" w:uiPriority="39"/>
+    <w:lsdException w:name="toc 4" w:uiPriority="39"/>
+    <w:lsdException w:name="toc 5" w:uiPriority="39"/>
+    <w:lsdException w:name="toc 6" w:uiPriority="39"/>
+    <w:lsdException w:name="toc 7" w:uiPriority="39"/>
+    <w:lsdException w:name="toc 8" w:uiPriority="39"/>
+    <w:lsdException w:name="toc 9" w:uiPriority="39"/>
+    <w:lsdException w:name="caption" w:uiPriority="35" w:qFormat="1"/>
+    <w:lsdException w:name="Title" w:semiHidden="0" w:uiPriority="10" w:unhideWhenUsed="0" w:qFormat="1"/>
+    <w:lsdException w:name="Default Paragraph Font" w:uiPriority="1"/>
+    <w:lsdException w:name="Body Text" w:semiHidden="0" w:uiPriority="0" w:unhideWhenUsed="0" w:qFormat="1"/>
+    <w:lsdException w:name="Subtitle" w:semiHidden="0" w:uiPriority="11" w:unhideWhenUsed="0" w:qFormat="1"/>
+    <w:lsdException w:name="Strong" w:semiHidden="0" w:uiPriority="22" w:unhideWhenUsed="0" w:qFormat="1"/>
+    <w:lsdException w:name="Emphasis" w:semiHidden="0" w:uiPriority="20" w:unhideWhenUsed="0" w:qFormat="1"/>
+    <w:lsdException w:name="Table Grid" w:semiHidden="0" w:uiPriority="39" w:unhideWhenUsed="0"/>
+    <w:lsdException w:name="Light Shading" w:semiHidden="0" w:uiPriority="60" w:unhideWhenUsed="0"/>
+    <w:lsdException w:name="Light List" w:semiHidden="0" w:uiPriority="61" w:unhideWhenUsed="0"/>
+    <w:lsdException w:name="Light Grid" w:semiHidden="0" w:uiPriority="62" w:unhideWhenUsed="0"/>
+    <w:lsdException w:name="Medium Shading 1" w:semiHidden="0" w:uiPriority="63" w:unhideWhenUsed="0"/>
+    <w:lsdException w:name="Medium Shading 2" w:semiHidden="0" w:uiPriority="64" w:unhideWhenUsed="0"/>
+    <w:lsdException w:name="Medium List 1" w:semiHidden="0" w:uiPriority="65" w:unhideWhenUsed="0"/>
+    <w:lsdException w:name="Medium List 2" w:semiHidden="0" w:uiPriority="66" w:unhideWhenUsed="0"/>
+    <w:lsdException w:name="Medium Grid 1" w:semiHidden="0" w:uiPriority="67" w:unhideWhenUsed="0"/>
+    <w:lsdException w:name="Medium Grid 2" w:semiHidden="0" w:uiPriority="68" w:unhideWhenUsed="0"/>
+    <w:lsdException w:name="Medium Grid 3" w:semiHidden="0" w:uiPriority="69" w:unhideWhenUsed="0"/>
+    <w:lsdException w:name="Dark List" w:semiHidden="0" w:uiPriority="70" w:unhideWhenUsed="0"/>
+    <w:lsdException w:name="Colorful Shading" w:semiHidden="0" w:uiPriority="71" w:unhideWhenUsed="0"/>
+    <w:lsdException w:name="Colorful List" w:semiHidden="0" w:uiPriority="72" w:unhideWhenUsed="0"/>
+    <w:lsdException w:name="Colorful Grid" w:semiHidden="0" w:uiPriority="73" w:unhideWhenUsed="0"/>
+    <w:lsdException w:name="Light Shading Accent 1" w:semiHidden="0" w:uiPriority="60" w:unhideWhenUsed="0"/>
+    <w:lsdException w:name="Light List Accent 1" w:semiHidden="0" w:uiPriority="61" w:unhideWhenUsed="0"/>
+    <w:lsdException w:name="Light Grid Accent 1" w:semiHidden="0" w:uiPriority="62" w:unhideWhenUsed="0"/>
+    <w:lsdException w:name="Medium Shading 1 Accent 1" w:semiHidden="0" w:uiPriority="63" w:unhideWhenUsed="0"/>
+    <w:lsdException w:name="Medium Shading 2 Accent 1" w:semiHidden="0" w:uiPriority="64" w:unhideWhenUsed="0"/>
+    <w:lsdException w:name="Medium List 1 Accent 1" w:semiHidden="0" w:uiPriority="65" w:unhideWhenUsed="0"/>
+    <w:lsdException w:name="Medium List 2 Accent 1" w:semiHidden="0" w:uiPriority="66" w:unhideWhenUsed="0"/>
+    <w:lsdException w:name="Medium Grid 1 Accent 1" w:semiHidden="0" w:uiPriority="67" w:unhideWhenUsed="0"/>
+    <w:lsdException w:name="Medium Grid 2 Accent 1" w:semiHidden="0" w:uiPriority="68" w:unhideWhenUsed="0"/>
+    <w:lsdException w:name="Medium Grid 3 Accent 1" w:semiHidden="0" w:uiPriority="69" w:unhideWhenUsed="0"/>
+    <w:lsdException w:name="Dark List Accent 1" w:semiHidden="0" w:uiPriority="70" w:unhideWhenUsed="0"/>
+    <w:lsdException w:name="Colorful Shading Accent 1" w:semiHidden="0" w:uiPriority="71" w:unhideWhenUsed="0"/>
+    <w:lsdException w:name="Colorful List Accent 1" w:semiHidden="0" w:uiPriority="72" w:unhideWhenUsed="0"/>
+    <w:lsdException w:name="Colorful Grid Accent 1" w:semiHidden="0" w:uiPriority="73" w:unhideWhenUsed="0"/>
+    <w:lsdException w:name="Light Shading Accent 2" w:semiHidden="0" w:uiPriority="60" w:unhideWhenUsed="0"/>
+    <w:lsdException w:name="Light List Accent 2" w:semiHidden="0" w:uiPriority="61" w:unhideWhenUsed="0"/>
+    <w:lsdException w:name="Light Grid Accent 2" w:semiHidden="0" w:uiPriority="62" w:unhideWhenUsed="0"/>
+    <w:lsdException w:name="Medium Shading 1 Accent 2" w:semiHidden="0" w:uiPriority="63" w:unhideWhenUsed="0"/>
+    <w:lsdException w:name="Medium Shading 2 Accent 2" w:semiHidden="0" w:uiPriority="64" w:unhideWhenUsed="0"/>
+    <w:lsdException w:name="Medium List 1 Accent 2" w:semiHidden="0" w:uiPriority="65" w:unhideWhenUsed="0"/>
+    <w:lsdException w:name="Medium List 2 Accent 2" w:semiHidden="0" w:uiPriority="66" w:unhideWhenUsed="0"/>
+    <w:lsdException w:name="Medium Grid 1 Accent 2" w:semiHidden="0" w:uiPriority="67" w:unhideWhenUsed="0"/>
+    <w:lsdException w:name="Medium Grid 2 Accent 2" w:semiHidden="0" w:uiPriority="68" w:unhideWhenUsed="0"/>
+    <w:lsdException w:name="Medium Grid 3 Accent 2" w:semiHidden="0" w:uiPriority="69" w:unhideWhenUsed="0"/>
+    <w:lsdException w:name="Dark List Accent 2" w:semiHidden="0" w:uiPriority="70" w:unhideWhenUsed="0"/>
+    <w:lsdException w:name="Colorful Shading Accent 2" w:semiHidden="0" w:uiPriority="71" w:unhideWhenUsed="0"/>
+    <w:lsdException w:name="Colorful List Accent 2" w:semiHidden="0" w:uiPriority="72" w:unhideWhenUsed="0"/>
+    <w:lsdException w:name="Colorful Grid Accent 2" w:semiHidden="0" w:uiPriority="73" w:unhideWhenUsed="0"/>
+    <w:lsdException w:name="Light Shading Accent 3" w:semiHidden="0" w:uiPriority="60" w:unhideWhenUsed="0"/>
+    <w:lsdException w:name="Light List Accent 3" w:semiHidden="0" w:uiPriority="61" w:unhideWhenUsed="0"/>
+    <w:lsdException w:name="Light Grid Accent 3" w:semiHidden="0" w:uiPriority="62" w:unhideWhenUsed="0"/>
+    <w:lsdException w:name="Medium Shading 1 Accent 3" w:semiHidden="0" w:uiPriority="63" w:unhideWhenUsed="0"/>
+    <w:lsdException w:name="Medium Shading 2 Accent 3" w:semiHidden="0" w:uiPriority="64" w:unhideWhenUsed="0"/>
+    <w:lsdException w:name="Medium List 1 Accent 3" w:semiHidden="0" w:uiPriority="65" w:unhideWhenUsed="0"/>
+    <w:lsdException w:name="Medium List 2 Accent 3" w:semiHidden="0" w:uiPriority="66" w:unhideWhenUsed="0"/>
+    <w:lsdException w:name="Medium Grid 1 Accent 3" w:semiHidden="0" w:uiPriority="67" w:unhideWhenUsed="0"/>
+    <w:lsdException w:name="Medium Grid 2 Accent 3" w:semiHidden="0" w:uiPriority="68" w:unhideWhenUsed="0"/>
+    <w:lsdException w:name="Medium Grid 3 Accent 3" w:semiHidden="0" w:uiPriority="69" w:unhideWhenUsed="0"/>
+    <w:lsdException w:name="Dark List Accent 3" w:semiHidden="0" w:uiPriority="70" w:unhideWhenUsed="0"/>
+    <w:lsdException w:name="Colorful Shading Accent 3" w:semiHidden="0" w:uiPriority="71" w:unhideWhenUsed="0"/>
+    <w:lsdException w:name="Colorful List Accent 3" w:semiHidden="0" w:uiPriority="72" w:unhideWhenUsed="0"/>
+    <w:lsdException w:name="Colorful Grid Accent 3" w:semiHidden="0" w:uiPriority="73" w:unhideWhenUsed="0"/>
+    <w:lsdException w:name="Light Shading Accent 4" w:semiHidden="0" w:uiPriority="60" w:unhideWhenUsed="0"/>
+    <w:lsdException w:name="Light List Accent 4" w:semiHidden="0" w:uiPriority="61" w:unhideWhenUsed="0"/>
+    <w:lsdException w:name="Light Grid Accent 4" w:semiHidden="0" w:uiPriority="62" w:unhideWhenUsed="0"/>
+    <w:lsdException w:name="Medium Shading 1 Accent 4" w:semiHidden="0" w:uiPriority="63" w:unhideWhenUsed="0"/>
+    <w:lsdException w:name="Medium Shading 2 Accent 4" w:semiHidden="0" w:uiPriority="64" w:unhideWhenUsed="0"/>
+    <w:lsdException w:name="Medium List 1 Accent 4" w:semiHidden="0" w:uiPriority="65" w:unhideWhenUsed="0"/>
+    <w:lsdException w:name="Medium List 2 Accent 4" w:semiHidden="0" w:uiPriority="66" w:unhideWhenUsed="0"/>
+    <w:lsdException w:name="Medium Grid 1 Accent 4" w:semiHidden="0" w:uiPriority="67" w:unhideWhenUsed="0"/>
+    <w:lsdException w:name="Medium Grid 2 Accent 4" w:semiHidden="0" w:uiPriority="68" w:unhideWhenUsed="0"/>
+    <w:lsdException w:name="Medium Grid 3 Accent 4" w:semiHidden="0" w:uiPriority="69" w:unhideWhenUsed="0"/>
+    <w:lsdException w:name="Dark List Accent 4" w:semiHidden="0" w:uiPriority="70" w:unhideWhenUsed="0"/>
+    <w:lsdException w:name="Colorful Shading Accent 4" w:semiHidden="0" w:uiPriority="71" w:unhideWhenUsed="0"/>
+    <w:lsdException w:name="Colorful List Accent 4" w:semiHidden="0" w:uiPriority="72" w:unhideWhenUsed="0"/>
+    <w:lsdException w:name="Colorful Grid Accent 4" w:semiHidden="0" w:uiPriority="73" w:unhideWhenUsed="0"/>
+    <w:lsdException w:name="Light Shading Accent 5" w:semiHidden="0" w:uiPriority="60" w:unhideWhenUsed="0"/>
+    <w:lsdException w:name="Light List Accent 5" w:semiHidden="0" w:uiPriority="61" w:unhideWhenUsed="0"/>
+    <w:lsdException w:name="Light Grid Accent 5" w:semiHidden="0" w:uiPriority="62" w:unhideWhenUsed="0"/>
+    <w:lsdException w:name="Medium Shading 1 Accent 5" w:semiHidden="0" w:uiPriority="63" w:unhideWhenUsed="0"/>
+    <w:lsdException w:name="Medium Shading 2 Accent 5" w:semiHidden="0" w:uiPriority="64" w:unhideWhenUsed="0"/>
+    <w:lsdException w:name="Medium List 1 Accent 5" w:semiHidden="0" w:uiPriority="65" w:unhideWhenUsed="0"/>
+    <w:lsdException w:name="Medium List 2 Accent 5" w:semiHidden="0" w:uiPriority="66" w:unhideWhenUsed="0"/>
+    <w:lsdException w:name="Medium Grid 1 Accent 5" w:semiHidden="0" w:uiPriority="67" w:unhideWhenUsed="0"/>
+    <w:lsdException w:name="Medium Grid 2 Accent 5" w:semiHidden="0" w:uiPriority="68" w:unhideWhenUsed="0"/>
+    <w:lsdException w:name="Medium Grid 3 Accent 5" w:semiHidden="0" w:uiPriority="69" w:unhideWhenUsed="0"/>
+    <w:lsdException w:name="Dark List Accent 5" w:semiHidden="0" w:uiPriority="70" w:unhideWhenUsed="0"/>
+    <w:lsdException w:name="Colorful Shading Accent 5" w:semiHidden="0" w:uiPriority="71" w:unhideWhenUsed="0"/>
+    <w:lsdException w:name="Colorful List Accent 5" w:semiHidden="0" w:uiPriority="72" w:unhideWhenUsed="0"/>
+    <w:lsdException w:name="Colorful Grid Accent 5" w:semiHidden="0" w:uiPriority="73" w:unhideWhenUsed="0"/>
+    <w:lsdException w:name="Light Shading Accent 6" w:semiHidden="0" w:uiPriority="60" w:unhideWhenUsed="0"/>
+    <w:lsdException w:name="Light List Accent 6" w:semiHidden="0" w:uiPriority="61" w:unhideWhenUsed="0"/>
+    <w:lsdException w:name="Light Grid Accent 6" w:semiHidden="0" w:uiPriority="62" w:unhideWhenUsed="0"/>
+    <w:lsdException w:name="Medium Shading 1 Accent 6" w:semiHidden="0" w:uiPriority="63" w:unhideWhenUsed="0"/>
+    <w:lsdException w:name="Medium Shading 2 Accent 6" w:semiHidden="0" w:uiPriority="64" w:unhideWhenUsed="0"/>
+    <w:lsdException w:name="Medium List 1 Accent 6" w:semiHidden="0" w:uiPriority="65" w:unhideWhenUsed="0"/>
+    <w:lsdException w:name="Medium List 2 Accent 6" w:semiHidden="0" w:uiPriority="66" w:unhideWhenUsed="0"/>
+    <w:lsdException w:name="Medium Grid 1 Accent 6" w:semiHidden="0" w:uiPriority="67" w:unhideWhenUsed="0"/>
+    <w:lsdException w:name="Medium Grid 2 Accent 6" w:semiHidden="0" w:uiPriority="68" w:unhideWhenUsed="0"/>
+    <w:lsdException w:name="Medium Grid 3 Accent 6" w:semiHidden="0" w:uiPriority="69" w:unhideWhenUsed="0"/>
+    <w:lsdException w:name="Dark List Accent 6" w:semiHidden="0" w:uiPriority="70" w:unhideWhenUsed="0"/>
+    <w:lsdException w:name="Colorful Shading Accent 6" w:semiHidden="0" w:uiPriority="71" w:unhideWhenUsed="0"/>
+    <w:lsdException w:name="Colorful List Accent 6" w:semiHidden="0" w:uiPriority="72" w:unhideWhenUsed="0"/>
+    <w:lsdException w:name="Colorful Grid Accent 6" w:semiHidden="0" w:uiPriority="73" w:unhideWhenUsed="0"/>
+    <w:lsdException w:name="Subtle Emphasis" w:semiHidden="0" w:uiPriority="19" w:unhideWhenUsed="0" w:qFormat="1"/>
+    <w:lsdException w:name="Intense Emphasis" w:semiHidden="0" w:uiPriority="21" w:unhideWhenUsed="0" w:qFormat="1"/>
+    <w:lsdException w:name="Subtle Reference" w:semiHidden="0" w:uiPriority="31" w:unhideWhenUsed="0" w:qFormat="1"/>
+    <w:lsdException w:name="Intense Reference" w:semiHidden="0" w:uiPriority="32" w:unhideWhenUsed="0" w:qFormat="1"/>
+    <w:lsdException w:name="Book Title" w:semiHidden="0" w:uiPriority="33" w:unhideWhenUsed="0" w:qFormat="1"/>
+    <w:lsdException w:name="Bibliography" w:uiPriority="37"/>
+    <w:lsdException w:name="TOC Heading" w:uiPriority="39" w:qFormat="1"/>
   </w:latentStyles>
-  <w:style w:type="paragraph" w:default="1" w:styleId="1">
+  <w:style w:type="paragraph" w:default="1" w:styleId="Normal">
     <w:name w:val="Normal"/>
     <w:qFormat/>
-    <w:uiPriority w:val="0"/>
     <w:pPr>
       <w:spacing w:after="160" w:line="259" w:lineRule="auto"/>
     </w:pPr>
     <w:rPr>
-      <w:rFonts w:asciiTheme="minorHAnsi" w:hAnsiTheme="minorHAnsi" w:eastAsiaTheme="minorEastAsia" w:cstheme="minorBidi"/>
       <w:sz w:val="22"/>
       <w:szCs w:val="22"/>
-      <w:lang w:val="en-PH" w:eastAsia="ko-KR" w:bidi="ar-SA"/>
+      <w:lang w:eastAsia="ko-KR"/>
     </w:rPr>
   </w:style>
-  <w:style w:type="paragraph" w:styleId="2">
+  <w:style w:type="paragraph" w:styleId="Heading1">
     <w:name w:val="heading 1"/>
-    <w:basedOn w:val="1"/>
-    <w:next w:val="3"/>
-    <w:link w:val="7"/>
+    <w:basedOn w:val="Normal"/>
+    <w:next w:val="BodyText"/>
+    <w:link w:val="Heading1Char"/>
     <w:qFormat/>
-    <w:uiPriority w:val="0"/>
     <w:pPr>
       <w:keepNext/>
       <w:pageBreakBefore/>
       <w:widowControl w:val="0"/>
       <w:numPr>
-        <w:ilvl w:val="0"/>
         <w:numId w:val="1"/>
       </w:numPr>
       <w:pBdr>
-        <w:top w:val="single" w:color="000000" w:sz="8" w:space="1"/>
-        <w:left w:val="single" w:color="000000" w:sz="8" w:space="1"/>
-        <w:bottom w:val="single" w:color="000000" w:sz="8" w:space="1"/>
-        <w:right w:val="single" w:color="000000" w:sz="8" w:space="1"/>
+        <w:top w:val="single" w:sz="8" w:space="1" w:color="000000"/>
+        <w:left w:val="single" w:sz="8" w:space="1" w:color="000000"/>
+        <w:bottom w:val="single" w:sz="8" w:space="1" w:color="000000"/>
+        <w:right w:val="single" w:sz="8" w:space="1" w:color="000000"/>
       </w:pBdr>
       <w:shd w:val="clear" w:color="auto" w:fill="000000"/>
       <w:suppressAutoHyphens/>
@@ -1496,7 +1744,7 @@
       <w:outlineLvl w:val="0"/>
     </w:pPr>
     <w:rPr>
-      <w:rFonts w:ascii="Times New Roman" w:hAnsi="Times New Roman" w:eastAsia="Lucida Sans Unicode" w:cs="Times New Roman"/>
+      <w:rFonts w:ascii="Times New Roman" w:eastAsia="Lucida Sans Unicode" w:hAnsi="Times New Roman" w:cs="Times New Roman"/>
       <w:b/>
       <w:bCs/>
       <w:color w:val="FFFFFF"/>
@@ -1506,17 +1754,19 @@
       <w:lang w:val="en-US"/>
     </w:rPr>
   </w:style>
-  <w:style w:type="character" w:default="1" w:styleId="4">
+  <w:style w:type="character" w:default="1" w:styleId="DefaultParagraphFont">
     <w:name w:val="Default Paragraph Font"/>
+    <w:uiPriority w:val="1"/>
+    <w:semiHidden/>
     <w:unhideWhenUsed/>
-    <w:uiPriority w:val="1"/>
   </w:style>
-  <w:style w:type="table" w:default="1" w:styleId="5">
+  <w:style w:type="table" w:default="1" w:styleId="TableNormal">
     <w:name w:val="Normal Table"/>
+    <w:uiPriority w:val="99"/>
+    <w:semiHidden/>
     <w:unhideWhenUsed/>
-    <w:uiPriority w:val="99"/>
     <w:tblPr>
-      <w:tblLayout w:type="fixed"/>
+      <w:tblInd w:w="0" w:type="dxa"/>
       <w:tblCellMar>
         <w:top w:w="0" w:type="dxa"/>
         <w:left w:w="108" w:type="dxa"/>
@@ -1525,12 +1775,17 @@
       </w:tblCellMar>
     </w:tblPr>
   </w:style>
-  <w:style w:type="paragraph" w:styleId="3">
+  <w:style w:type="numbering" w:default="1" w:styleId="NoList">
+    <w:name w:val="No List"/>
+    <w:uiPriority w:val="99"/>
+    <w:semiHidden/>
+    <w:unhideWhenUsed/>
+  </w:style>
+  <w:style w:type="paragraph" w:styleId="BodyText">
     <w:name w:val="Body Text"/>
-    <w:basedOn w:val="1"/>
-    <w:link w:val="6"/>
+    <w:basedOn w:val="Normal"/>
+    <w:link w:val="BodyTextChar"/>
     <w:qFormat/>
-    <w:uiPriority w:val="0"/>
     <w:pPr>
       <w:widowControl w:val="0"/>
       <w:suppressAutoHyphens/>
@@ -1538,33 +1793,31 @@
       <w:ind w:left="144"/>
     </w:pPr>
     <w:rPr>
-      <w:rFonts w:ascii="Arial" w:hAnsi="Arial" w:eastAsia="Lucida Sans Unicode" w:cs="Arial"/>
+      <w:rFonts w:ascii="Arial" w:eastAsia="Lucida Sans Unicode" w:hAnsi="Arial" w:cs="Arial"/>
       <w:kern w:val="1"/>
       <w:sz w:val="20"/>
       <w:szCs w:val="24"/>
       <w:lang w:val="en-US"/>
     </w:rPr>
   </w:style>
-  <w:style w:type="character" w:customStyle="1" w:styleId="6">
+  <w:style w:type="character" w:customStyle="1" w:styleId="BodyTextChar">
     <w:name w:val="Body Text Char"/>
-    <w:basedOn w:val="4"/>
-    <w:link w:val="3"/>
-    <w:uiPriority w:val="0"/>
+    <w:basedOn w:val="DefaultParagraphFont"/>
+    <w:link w:val="BodyText"/>
     <w:rPr>
-      <w:rFonts w:ascii="Arial" w:hAnsi="Arial" w:eastAsia="Lucida Sans Unicode" w:cs="Arial"/>
+      <w:rFonts w:ascii="Arial" w:eastAsia="Lucida Sans Unicode" w:hAnsi="Arial" w:cs="Arial"/>
       <w:kern w:val="1"/>
       <w:sz w:val="20"/>
       <w:szCs w:val="24"/>
       <w:lang w:val="en-US"/>
     </w:rPr>
   </w:style>
-  <w:style w:type="character" w:customStyle="1" w:styleId="7">
+  <w:style w:type="character" w:customStyle="1" w:styleId="Heading1Char">
     <w:name w:val="Heading 1 Char"/>
-    <w:basedOn w:val="4"/>
-    <w:link w:val="2"/>
-    <w:uiPriority w:val="0"/>
+    <w:basedOn w:val="DefaultParagraphFont"/>
+    <w:link w:val="Heading1"/>
     <w:rPr>
-      <w:rFonts w:ascii="Times New Roman" w:hAnsi="Times New Roman" w:eastAsia="Lucida Sans Unicode" w:cs="Times New Roman"/>
+      <w:rFonts w:ascii="Times New Roman" w:eastAsia="Lucida Sans Unicode" w:hAnsi="Times New Roman" w:cs="Times New Roman"/>
       <w:b/>
       <w:bCs/>
       <w:color w:val="FFFFFF"/>
@@ -1575,11 +1828,299 @@
       <w:lang w:val="en-US"/>
     </w:rPr>
   </w:style>
-  <w:style w:type="paragraph" w:customStyle="1" w:styleId="8">
-    <w:name w:val="List Paragraph"/>
-    <w:basedOn w:val="1"/>
+  <w:style w:type="paragraph" w:customStyle="1" w:styleId="ListParagraph1">
+    <w:name w:val="List Paragraph1"/>
+    <w:basedOn w:val="Normal"/>
+    <w:uiPriority w:val="34"/>
     <w:qFormat/>
+    <w:pPr>
+      <w:spacing w:after="200" w:line="276" w:lineRule="auto"/>
+      <w:ind w:left="720"/>
+      <w:contextualSpacing/>
+    </w:pPr>
+    <w:rPr>
+      <w:rFonts w:eastAsiaTheme="minorHAnsi"/>
+      <w:lang w:val="en-US" w:eastAsia="en-US"/>
+    </w:rPr>
+  </w:style>
+</w:styles>
+</file>
+
+<file path=word/stylesWithEffects.xml><?xml version="1.0" encoding="utf-8"?>
+<w:styles xmlns:wpc="http://schemas.microsoft.com/office/word/2010/wordprocessingCanvas" xmlns:mc="http://schemas.openxmlformats.org/markup-compatibility/2006" xmlns:o="urn:schemas-microsoft-com:office:office" xmlns:r="http://schemas.openxmlformats.org/officeDocument/2006/relationships" xmlns:m="http://schemas.openxmlformats.org/officeDocument/2006/math" xmlns:v="urn:schemas-microsoft-com:vml" xmlns:wp14="http://schemas.microsoft.com/office/word/2010/wordprocessingDrawing" xmlns:wp="http://schemas.openxmlformats.org/drawingml/2006/wordprocessingDrawing" xmlns:w10="urn:schemas-microsoft-com:office:word" xmlns:w="http://schemas.openxmlformats.org/wordprocessingml/2006/main" xmlns:w14="http://schemas.microsoft.com/office/word/2010/wordml" xmlns:wpg="http://schemas.microsoft.com/office/word/2010/wordprocessingGroup" xmlns:wpi="http://schemas.microsoft.com/office/word/2010/wordprocessingInk" xmlns:wne="http://schemas.microsoft.com/office/word/2006/wordml" xmlns:wps="http://schemas.microsoft.com/office/word/2010/wordprocessingShape" mc:Ignorable="w14 wp14">
+  <w:docDefaults>
+    <w:rPrDefault>
+      <w:rPr>
+        <w:rFonts w:asciiTheme="minorHAnsi" w:eastAsiaTheme="minorEastAsia" w:hAnsiTheme="minorHAnsi" w:cstheme="minorBidi"/>
+        <w:lang w:val="en-PH" w:eastAsia="en-PH" w:bidi="ar-SA"/>
+      </w:rPr>
+    </w:rPrDefault>
+    <w:pPrDefault>
+      <w:pPr>
+        <w:spacing w:after="200" w:line="276" w:lineRule="auto"/>
+      </w:pPr>
+    </w:pPrDefault>
+  </w:docDefaults>
+  <w:latentStyles w:defLockedState="0" w:defUIPriority="99" w:defSemiHidden="1" w:defUnhideWhenUsed="1" w:defQFormat="0" w:count="267">
+    <w:lsdException w:name="Normal" w:semiHidden="0" w:uiPriority="0" w:unhideWhenUsed="0" w:qFormat="1"/>
+    <w:lsdException w:name="heading 1" w:semiHidden="0" w:uiPriority="0" w:unhideWhenUsed="0" w:qFormat="1"/>
+    <w:lsdException w:name="heading 2" w:uiPriority="9" w:qFormat="1"/>
+    <w:lsdException w:name="heading 3" w:uiPriority="9" w:qFormat="1"/>
+    <w:lsdException w:name="heading 4" w:uiPriority="9" w:qFormat="1"/>
+    <w:lsdException w:name="heading 5" w:uiPriority="9" w:qFormat="1"/>
+    <w:lsdException w:name="heading 6" w:uiPriority="9" w:qFormat="1"/>
+    <w:lsdException w:name="heading 7" w:uiPriority="9" w:qFormat="1"/>
+    <w:lsdException w:name="heading 8" w:uiPriority="9" w:qFormat="1"/>
+    <w:lsdException w:name="heading 9" w:uiPriority="9" w:qFormat="1"/>
+    <w:lsdException w:name="toc 1" w:uiPriority="39"/>
+    <w:lsdException w:name="toc 2" w:uiPriority="39"/>
+    <w:lsdException w:name="toc 3" w:uiPriority="39"/>
+    <w:lsdException w:name="toc 4" w:uiPriority="39"/>
+    <w:lsdException w:name="toc 5" w:uiPriority="39"/>
+    <w:lsdException w:name="toc 6" w:uiPriority="39"/>
+    <w:lsdException w:name="toc 7" w:uiPriority="39"/>
+    <w:lsdException w:name="toc 8" w:uiPriority="39"/>
+    <w:lsdException w:name="toc 9" w:uiPriority="39"/>
+    <w:lsdException w:name="caption" w:uiPriority="35" w:qFormat="1"/>
+    <w:lsdException w:name="Title" w:semiHidden="0" w:uiPriority="10" w:unhideWhenUsed="0" w:qFormat="1"/>
+    <w:lsdException w:name="Default Paragraph Font" w:uiPriority="1"/>
+    <w:lsdException w:name="Body Text" w:semiHidden="0" w:uiPriority="0" w:unhideWhenUsed="0" w:qFormat="1"/>
+    <w:lsdException w:name="Subtitle" w:semiHidden="0" w:uiPriority="11" w:unhideWhenUsed="0" w:qFormat="1"/>
+    <w:lsdException w:name="Strong" w:semiHidden="0" w:uiPriority="22" w:unhideWhenUsed="0" w:qFormat="1"/>
+    <w:lsdException w:name="Emphasis" w:semiHidden="0" w:uiPriority="20" w:unhideWhenUsed="0" w:qFormat="1"/>
+    <w:lsdException w:name="Table Grid" w:semiHidden="0" w:uiPriority="39" w:unhideWhenUsed="0"/>
+    <w:lsdException w:name="Light Shading" w:semiHidden="0" w:uiPriority="60" w:unhideWhenUsed="0"/>
+    <w:lsdException w:name="Light List" w:semiHidden="0" w:uiPriority="61" w:unhideWhenUsed="0"/>
+    <w:lsdException w:name="Light Grid" w:semiHidden="0" w:uiPriority="62" w:unhideWhenUsed="0"/>
+    <w:lsdException w:name="Medium Shading 1" w:semiHidden="0" w:uiPriority="63" w:unhideWhenUsed="0"/>
+    <w:lsdException w:name="Medium Shading 2" w:semiHidden="0" w:uiPriority="64" w:unhideWhenUsed="0"/>
+    <w:lsdException w:name="Medium List 1" w:semiHidden="0" w:uiPriority="65" w:unhideWhenUsed="0"/>
+    <w:lsdException w:name="Medium List 2" w:semiHidden="0" w:uiPriority="66" w:unhideWhenUsed="0"/>
+    <w:lsdException w:name="Medium Grid 1" w:semiHidden="0" w:uiPriority="67" w:unhideWhenUsed="0"/>
+    <w:lsdException w:name="Medium Grid 2" w:semiHidden="0" w:uiPriority="68" w:unhideWhenUsed="0"/>
+    <w:lsdException w:name="Medium Grid 3" w:semiHidden="0" w:uiPriority="69" w:unhideWhenUsed="0"/>
+    <w:lsdException w:name="Dark List" w:semiHidden="0" w:uiPriority="70" w:unhideWhenUsed="0"/>
+    <w:lsdException w:name="Colorful Shading" w:semiHidden="0" w:uiPriority="71" w:unhideWhenUsed="0"/>
+    <w:lsdException w:name="Colorful List" w:semiHidden="0" w:uiPriority="72" w:unhideWhenUsed="0"/>
+    <w:lsdException w:name="Colorful Grid" w:semiHidden="0" w:uiPriority="73" w:unhideWhenUsed="0"/>
+    <w:lsdException w:name="Light Shading Accent 1" w:semiHidden="0" w:uiPriority="60" w:unhideWhenUsed="0"/>
+    <w:lsdException w:name="Light List Accent 1" w:semiHidden="0" w:uiPriority="61" w:unhideWhenUsed="0"/>
+    <w:lsdException w:name="Light Grid Accent 1" w:semiHidden="0" w:uiPriority="62" w:unhideWhenUsed="0"/>
+    <w:lsdException w:name="Medium Shading 1 Accent 1" w:semiHidden="0" w:uiPriority="63" w:unhideWhenUsed="0"/>
+    <w:lsdException w:name="Medium Shading 2 Accent 1" w:semiHidden="0" w:uiPriority="64" w:unhideWhenUsed="0"/>
+    <w:lsdException w:name="Medium List 1 Accent 1" w:semiHidden="0" w:uiPriority="65" w:unhideWhenUsed="0"/>
+    <w:lsdException w:name="Medium List 2 Accent 1" w:semiHidden="0" w:uiPriority="66" w:unhideWhenUsed="0"/>
+    <w:lsdException w:name="Medium Grid 1 Accent 1" w:semiHidden="0" w:uiPriority="67" w:unhideWhenUsed="0"/>
+    <w:lsdException w:name="Medium Grid 2 Accent 1" w:semiHidden="0" w:uiPriority="68" w:unhideWhenUsed="0"/>
+    <w:lsdException w:name="Medium Grid 3 Accent 1" w:semiHidden="0" w:uiPriority="69" w:unhideWhenUsed="0"/>
+    <w:lsdException w:name="Dark List Accent 1" w:semiHidden="0" w:uiPriority="70" w:unhideWhenUsed="0"/>
+    <w:lsdException w:name="Colorful Shading Accent 1" w:semiHidden="0" w:uiPriority="71" w:unhideWhenUsed="0"/>
+    <w:lsdException w:name="Colorful List Accent 1" w:semiHidden="0" w:uiPriority="72" w:unhideWhenUsed="0"/>
+    <w:lsdException w:name="Colorful Grid Accent 1" w:semiHidden="0" w:uiPriority="73" w:unhideWhenUsed="0"/>
+    <w:lsdException w:name="Light Shading Accent 2" w:semiHidden="0" w:uiPriority="60" w:unhideWhenUsed="0"/>
+    <w:lsdException w:name="Light List Accent 2" w:semiHidden="0" w:uiPriority="61" w:unhideWhenUsed="0"/>
+    <w:lsdException w:name="Light Grid Accent 2" w:semiHidden="0" w:uiPriority="62" w:unhideWhenUsed="0"/>
+    <w:lsdException w:name="Medium Shading 1 Accent 2" w:semiHidden="0" w:uiPriority="63" w:unhideWhenUsed="0"/>
+    <w:lsdException w:name="Medium Shading 2 Accent 2" w:semiHidden="0" w:uiPriority="64" w:unhideWhenUsed="0"/>
+    <w:lsdException w:name="Medium List 1 Accent 2" w:semiHidden="0" w:uiPriority="65" w:unhideWhenUsed="0"/>
+    <w:lsdException w:name="Medium List 2 Accent 2" w:semiHidden="0" w:uiPriority="66" w:unhideWhenUsed="0"/>
+    <w:lsdException w:name="Medium Grid 1 Accent 2" w:semiHidden="0" w:uiPriority="67" w:unhideWhenUsed="0"/>
+    <w:lsdException w:name="Medium Grid 2 Accent 2" w:semiHidden="0" w:uiPriority="68" w:unhideWhenUsed="0"/>
+    <w:lsdException w:name="Medium Grid 3 Accent 2" w:semiHidden="0" w:uiPriority="69" w:unhideWhenUsed="0"/>
+    <w:lsdException w:name="Dark List Accent 2" w:semiHidden="0" w:uiPriority="70" w:unhideWhenUsed="0"/>
+    <w:lsdException w:name="Colorful Shading Accent 2" w:semiHidden="0" w:uiPriority="71" w:unhideWhenUsed="0"/>
+    <w:lsdException w:name="Colorful List Accent 2" w:semiHidden="0" w:uiPriority="72" w:unhideWhenUsed="0"/>
+    <w:lsdException w:name="Colorful Grid Accent 2" w:semiHidden="0" w:uiPriority="73" w:unhideWhenUsed="0"/>
+    <w:lsdException w:name="Light Shading Accent 3" w:semiHidden="0" w:uiPriority="60" w:unhideWhenUsed="0"/>
+    <w:lsdException w:name="Light List Accent 3" w:semiHidden="0" w:uiPriority="61" w:unhideWhenUsed="0"/>
+    <w:lsdException w:name="Light Grid Accent 3" w:semiHidden="0" w:uiPriority="62" w:unhideWhenUsed="0"/>
+    <w:lsdException w:name="Medium Shading 1 Accent 3" w:semiHidden="0" w:uiPriority="63" w:unhideWhenUsed="0"/>
+    <w:lsdException w:name="Medium Shading 2 Accent 3" w:semiHidden="0" w:uiPriority="64" w:unhideWhenUsed="0"/>
+    <w:lsdException w:name="Medium List 1 Accent 3" w:semiHidden="0" w:uiPriority="65" w:unhideWhenUsed="0"/>
+    <w:lsdException w:name="Medium List 2 Accent 3" w:semiHidden="0" w:uiPriority="66" w:unhideWhenUsed="0"/>
+    <w:lsdException w:name="Medium Grid 1 Accent 3" w:semiHidden="0" w:uiPriority="67" w:unhideWhenUsed="0"/>
+    <w:lsdException w:name="Medium Grid 2 Accent 3" w:semiHidden="0" w:uiPriority="68" w:unhideWhenUsed="0"/>
+    <w:lsdException w:name="Medium Grid 3 Accent 3" w:semiHidden="0" w:uiPriority="69" w:unhideWhenUsed="0"/>
+    <w:lsdException w:name="Dark List Accent 3" w:semiHidden="0" w:uiPriority="70" w:unhideWhenUsed="0"/>
+    <w:lsdException w:name="Colorful Shading Accent 3" w:semiHidden="0" w:uiPriority="71" w:unhideWhenUsed="0"/>
+    <w:lsdException w:name="Colorful List Accent 3" w:semiHidden="0" w:uiPriority="72" w:unhideWhenUsed="0"/>
+    <w:lsdException w:name="Colorful Grid Accent 3" w:semiHidden="0" w:uiPriority="73" w:unhideWhenUsed="0"/>
+    <w:lsdException w:name="Light Shading Accent 4" w:semiHidden="0" w:uiPriority="60" w:unhideWhenUsed="0"/>
+    <w:lsdException w:name="Light List Accent 4" w:semiHidden="0" w:uiPriority="61" w:unhideWhenUsed="0"/>
+    <w:lsdException w:name="Light Grid Accent 4" w:semiHidden="0" w:uiPriority="62" w:unhideWhenUsed="0"/>
+    <w:lsdException w:name="Medium Shading 1 Accent 4" w:semiHidden="0" w:uiPriority="63" w:unhideWhenUsed="0"/>
+    <w:lsdException w:name="Medium Shading 2 Accent 4" w:semiHidden="0" w:uiPriority="64" w:unhideWhenUsed="0"/>
+    <w:lsdException w:name="Medium List 1 Accent 4" w:semiHidden="0" w:uiPriority="65" w:unhideWhenUsed="0"/>
+    <w:lsdException w:name="Medium List 2 Accent 4" w:semiHidden="0" w:uiPriority="66" w:unhideWhenUsed="0"/>
+    <w:lsdException w:name="Medium Grid 1 Accent 4" w:semiHidden="0" w:uiPriority="67" w:unhideWhenUsed="0"/>
+    <w:lsdException w:name="Medium Grid 2 Accent 4" w:semiHidden="0" w:uiPriority="68" w:unhideWhenUsed="0"/>
+    <w:lsdException w:name="Medium Grid 3 Accent 4" w:semiHidden="0" w:uiPriority="69" w:unhideWhenUsed="0"/>
+    <w:lsdException w:name="Dark List Accent 4" w:semiHidden="0" w:uiPriority="70" w:unhideWhenUsed="0"/>
+    <w:lsdException w:name="Colorful Shading Accent 4" w:semiHidden="0" w:uiPriority="71" w:unhideWhenUsed="0"/>
+    <w:lsdException w:name="Colorful List Accent 4" w:semiHidden="0" w:uiPriority="72" w:unhideWhenUsed="0"/>
+    <w:lsdException w:name="Colorful Grid Accent 4" w:semiHidden="0" w:uiPriority="73" w:unhideWhenUsed="0"/>
+    <w:lsdException w:name="Light Shading Accent 5" w:semiHidden="0" w:uiPriority="60" w:unhideWhenUsed="0"/>
+    <w:lsdException w:name="Light List Accent 5" w:semiHidden="0" w:uiPriority="61" w:unhideWhenUsed="0"/>
+    <w:lsdException w:name="Light Grid Accent 5" w:semiHidden="0" w:uiPriority="62" w:unhideWhenUsed="0"/>
+    <w:lsdException w:name="Medium Shading 1 Accent 5" w:semiHidden="0" w:uiPriority="63" w:unhideWhenUsed="0"/>
+    <w:lsdException w:name="Medium Shading 2 Accent 5" w:semiHidden="0" w:uiPriority="64" w:unhideWhenUsed="0"/>
+    <w:lsdException w:name="Medium List 1 Accent 5" w:semiHidden="0" w:uiPriority="65" w:unhideWhenUsed="0"/>
+    <w:lsdException w:name="Medium List 2 Accent 5" w:semiHidden="0" w:uiPriority="66" w:unhideWhenUsed="0"/>
+    <w:lsdException w:name="Medium Grid 1 Accent 5" w:semiHidden="0" w:uiPriority="67" w:unhideWhenUsed="0"/>
+    <w:lsdException w:name="Medium Grid 2 Accent 5" w:semiHidden="0" w:uiPriority="68" w:unhideWhenUsed="0"/>
+    <w:lsdException w:name="Medium Grid 3 Accent 5" w:semiHidden="0" w:uiPriority="69" w:unhideWhenUsed="0"/>
+    <w:lsdException w:name="Dark List Accent 5" w:semiHidden="0" w:uiPriority="70" w:unhideWhenUsed="0"/>
+    <w:lsdException w:name="Colorful Shading Accent 5" w:semiHidden="0" w:uiPriority="71" w:unhideWhenUsed="0"/>
+    <w:lsdException w:name="Colorful List Accent 5" w:semiHidden="0" w:uiPriority="72" w:unhideWhenUsed="0"/>
+    <w:lsdException w:name="Colorful Grid Accent 5" w:semiHidden="0" w:uiPriority="73" w:unhideWhenUsed="0"/>
+    <w:lsdException w:name="Light Shading Accent 6" w:semiHidden="0" w:uiPriority="60" w:unhideWhenUsed="0"/>
+    <w:lsdException w:name="Light List Accent 6" w:semiHidden="0" w:uiPriority="61" w:unhideWhenUsed="0"/>
+    <w:lsdException w:name="Light Grid Accent 6" w:semiHidden="0" w:uiPriority="62" w:unhideWhenUsed="0"/>
+    <w:lsdException w:name="Medium Shading 1 Accent 6" w:semiHidden="0" w:uiPriority="63" w:unhideWhenUsed="0"/>
+    <w:lsdException w:name="Medium Shading 2 Accent 6" w:semiHidden="0" w:uiPriority="64" w:unhideWhenUsed="0"/>
+    <w:lsdException w:name="Medium List 1 Accent 6" w:semiHidden="0" w:uiPriority="65" w:unhideWhenUsed="0"/>
+    <w:lsdException w:name="Medium List 2 Accent 6" w:semiHidden="0" w:uiPriority="66" w:unhideWhenUsed="0"/>
+    <w:lsdException w:name="Medium Grid 1 Accent 6" w:semiHidden="0" w:uiPriority="67" w:unhideWhenUsed="0"/>
+    <w:lsdException w:name="Medium Grid 2 Accent 6" w:semiHidden="0" w:uiPriority="68" w:unhideWhenUsed="0"/>
+    <w:lsdException w:name="Medium Grid 3 Accent 6" w:semiHidden="0" w:uiPriority="69" w:unhideWhenUsed="0"/>
+    <w:lsdException w:name="Dark List Accent 6" w:semiHidden="0" w:uiPriority="70" w:unhideWhenUsed="0"/>
+    <w:lsdException w:name="Colorful Shading Accent 6" w:semiHidden="0" w:uiPriority="71" w:unhideWhenUsed="0"/>
+    <w:lsdException w:name="Colorful List Accent 6" w:semiHidden="0" w:uiPriority="72" w:unhideWhenUsed="0"/>
+    <w:lsdException w:name="Colorful Grid Accent 6" w:semiHidden="0" w:uiPriority="73" w:unhideWhenUsed="0"/>
+    <w:lsdException w:name="Subtle Emphasis" w:semiHidden="0" w:uiPriority="19" w:unhideWhenUsed="0" w:qFormat="1"/>
+    <w:lsdException w:name="Intense Emphasis" w:semiHidden="0" w:uiPriority="21" w:unhideWhenUsed="0" w:qFormat="1"/>
+    <w:lsdException w:name="Subtle Reference" w:semiHidden="0" w:uiPriority="31" w:unhideWhenUsed="0" w:qFormat="1"/>
+    <w:lsdException w:name="Intense Reference" w:semiHidden="0" w:uiPriority="32" w:unhideWhenUsed="0" w:qFormat="1"/>
+    <w:lsdException w:name="Book Title" w:semiHidden="0" w:uiPriority="33" w:unhideWhenUsed="0" w:qFormat="1"/>
+    <w:lsdException w:name="Bibliography" w:uiPriority="37"/>
+    <w:lsdException w:name="TOC Heading" w:uiPriority="39" w:qFormat="1"/>
+  </w:latentStyles>
+  <w:style w:type="paragraph" w:default="1" w:styleId="Normal">
+    <w:name w:val="Normal"/>
+    <w:qFormat/>
+    <w:pPr>
+      <w:spacing w:after="160" w:line="259" w:lineRule="auto"/>
+    </w:pPr>
+    <w:rPr>
+      <w:sz w:val="22"/>
+      <w:szCs w:val="22"/>
+      <w:lang w:eastAsia="ko-KR"/>
+    </w:rPr>
+  </w:style>
+  <w:style w:type="paragraph" w:styleId="Heading1">
+    <w:name w:val="heading 1"/>
+    <w:basedOn w:val="Normal"/>
+    <w:next w:val="BodyText"/>
+    <w:link w:val="Heading1Char"/>
+    <w:qFormat/>
+    <w:pPr>
+      <w:keepNext/>
+      <w:pageBreakBefore/>
+      <w:widowControl w:val="0"/>
+      <w:numPr>
+        <w:numId w:val="1"/>
+      </w:numPr>
+      <w:pBdr>
+        <w:top w:val="single" w:sz="8" w:space="1" w:color="000000"/>
+        <w:left w:val="single" w:sz="8" w:space="1" w:color="000000"/>
+        <w:bottom w:val="single" w:sz="8" w:space="1" w:color="000000"/>
+        <w:right w:val="single" w:sz="8" w:space="1" w:color="000000"/>
+      </w:pBdr>
+      <w:shd w:val="clear" w:color="auto" w:fill="000000"/>
+      <w:suppressAutoHyphens/>
+      <w:spacing w:after="115" w:line="240" w:lineRule="auto"/>
+      <w:outlineLvl w:val="0"/>
+    </w:pPr>
+    <w:rPr>
+      <w:rFonts w:ascii="Times New Roman" w:eastAsia="Lucida Sans Unicode" w:hAnsi="Times New Roman" w:cs="Times New Roman"/>
+      <w:b/>
+      <w:bCs/>
+      <w:color w:val="FFFFFF"/>
+      <w:kern w:val="1"/>
+      <w:sz w:val="32"/>
+      <w:szCs w:val="32"/>
+      <w:lang w:val="en-US"/>
+    </w:rPr>
+  </w:style>
+  <w:style w:type="character" w:default="1" w:styleId="DefaultParagraphFont">
+    <w:name w:val="Default Paragraph Font"/>
+    <w:uiPriority w:val="1"/>
+    <w:semiHidden/>
+    <w:unhideWhenUsed/>
+  </w:style>
+  <w:style w:type="table" w:default="1" w:styleId="TableNormal">
+    <w:name w:val="Normal Table"/>
+    <w:uiPriority w:val="99"/>
+    <w:semiHidden/>
+    <w:unhideWhenUsed/>
+    <w:tblPr>
+      <w:tblInd w:w="0" w:type="dxa"/>
+      <w:tblCellMar>
+        <w:top w:w="0" w:type="dxa"/>
+        <w:left w:w="108" w:type="dxa"/>
+        <w:bottom w:w="0" w:type="dxa"/>
+        <w:right w:w="108" w:type="dxa"/>
+      </w:tblCellMar>
+    </w:tblPr>
+  </w:style>
+  <w:style w:type="numbering" w:default="1" w:styleId="NoList">
+    <w:name w:val="No List"/>
+    <w:uiPriority w:val="99"/>
+    <w:semiHidden/>
+    <w:unhideWhenUsed/>
+  </w:style>
+  <w:style w:type="paragraph" w:styleId="BodyText">
+    <w:name w:val="Body Text"/>
+    <w:basedOn w:val="Normal"/>
+    <w:link w:val="BodyTextChar"/>
+    <w:qFormat/>
+    <w:pPr>
+      <w:widowControl w:val="0"/>
+      <w:suppressAutoHyphens/>
+      <w:spacing w:after="120" w:line="240" w:lineRule="auto"/>
+      <w:ind w:left="144"/>
+    </w:pPr>
+    <w:rPr>
+      <w:rFonts w:ascii="Arial" w:eastAsia="Lucida Sans Unicode" w:hAnsi="Arial" w:cs="Arial"/>
+      <w:kern w:val="1"/>
+      <w:sz w:val="20"/>
+      <w:szCs w:val="24"/>
+      <w:lang w:val="en-US"/>
+    </w:rPr>
+  </w:style>
+  <w:style w:type="character" w:customStyle="1" w:styleId="BodyTextChar">
+    <w:name w:val="Body Text Char"/>
+    <w:basedOn w:val="DefaultParagraphFont"/>
+    <w:link w:val="BodyText"/>
+    <w:rPr>
+      <w:rFonts w:ascii="Arial" w:eastAsia="Lucida Sans Unicode" w:hAnsi="Arial" w:cs="Arial"/>
+      <w:kern w:val="1"/>
+      <w:sz w:val="20"/>
+      <w:szCs w:val="24"/>
+      <w:lang w:val="en-US"/>
+    </w:rPr>
+  </w:style>
+  <w:style w:type="character" w:customStyle="1" w:styleId="Heading1Char">
+    <w:name w:val="Heading 1 Char"/>
+    <w:basedOn w:val="DefaultParagraphFont"/>
+    <w:link w:val="Heading1"/>
+    <w:rPr>
+      <w:rFonts w:ascii="Times New Roman" w:eastAsia="Lucida Sans Unicode" w:hAnsi="Times New Roman" w:cs="Times New Roman"/>
+      <w:b/>
+      <w:bCs/>
+      <w:color w:val="FFFFFF"/>
+      <w:kern w:val="1"/>
+      <w:sz w:val="32"/>
+      <w:szCs w:val="32"/>
+      <w:shd w:val="clear" w:color="auto" w:fill="000000"/>
+      <w:lang w:val="en-US"/>
+    </w:rPr>
+  </w:style>
+  <w:style w:type="paragraph" w:customStyle="1" w:styleId="ListParagraph1">
+    <w:name w:val="List Paragraph1"/>
+    <w:basedOn w:val="Normal"/>
     <w:uiPriority w:val="34"/>
+    <w:qFormat/>
     <w:pPr>
       <w:spacing w:after="200" w:line="276" w:lineRule="auto"/>
       <w:ind w:left="720"/>
@@ -1845,6 +2386,7 @@
     </a:fmtScheme>
   </a:themeElements>
   <a:objectDefaults/>
+  <a:extraClrSchemeLst/>
 </a:theme>
 </file>
 

</xml_diff>